<commit_message>
Changes to the DOCX file
</commit_message>
<xml_diff>
--- a/Full Stack Developer CV - Lior Rotberg.docx
+++ b/Full Stack Developer CV - Lior Rotberg.docx
@@ -19,12 +19,8 @@
         <w:tblLook w:val="04A0" w:firstRow="1" w:lastRow="0" w:firstColumn="1" w:lastColumn="0" w:noHBand="0" w:noVBand="1"/>
       </w:tblPr>
       <w:tblGrid>
-        <w:gridCol w:w="1931"/>
-        <w:gridCol w:w="1466"/>
-        <w:gridCol w:w="1560"/>
-        <w:gridCol w:w="141"/>
-        <w:gridCol w:w="3818"/>
-        <w:gridCol w:w="2551"/>
+        <w:gridCol w:w="8500"/>
+        <w:gridCol w:w="2967"/>
       </w:tblGrid>
       <w:tr>
         <w:trPr>
@@ -32,13 +28,12 @@
         </w:trPr>
         <w:tc>
           <w:tcPr>
-            <w:tcW w:w="8916" w:type="dxa"/>
-            <w:gridSpan w:val="5"/>
+            <w:tcW w:w="8500" w:type="dxa"/>
           </w:tcPr>
           <w:p>
             <w:pPr>
               <w:spacing w:line="276" w:lineRule="auto"/>
-              <w:ind w:left="1453"/>
+              <w:ind w:left="-108"/>
               <w:rPr>
                 <w:rFonts w:ascii="Lato" w:hAnsi="Lato" w:cs="Lato"/>
                 <w:b/>
@@ -48,6 +43,80 @@
             </w:pPr>
             <w:r>
               <w:rPr>
+                <w:rFonts w:ascii="Lato" w:hAnsi="Lato" w:cs="Lato"/>
+                <w:noProof/>
+                <w:sz w:val="20"/>
+                <w:szCs w:val="20"/>
+                <w:lang w:val="en-US"/>
+              </w:rPr>
+              <mc:AlternateContent>
+                <mc:Choice Requires="wps">
+                  <w:drawing>
+                    <wp:anchor distT="0" distB="0" distL="114300" distR="114300" simplePos="0" relativeHeight="251890688" behindDoc="0" locked="0" layoutInCell="1" allowOverlap="1" wp14:anchorId="63EF4986" wp14:editId="1E0110B5">
+                      <wp:simplePos x="0" y="0"/>
+                      <wp:positionH relativeFrom="column">
+                        <wp:posOffset>5194573</wp:posOffset>
+                      </wp:positionH>
+                      <wp:positionV relativeFrom="paragraph">
+                        <wp:posOffset>39642</wp:posOffset>
+                      </wp:positionV>
+                      <wp:extent cx="1905" cy="2186220"/>
+                      <wp:effectExtent l="0" t="0" r="36195" b="24130"/>
+                      <wp:wrapNone/>
+                      <wp:docPr id="27" name="Straight Connector 27"/>
+                      <wp:cNvGraphicFramePr/>
+                      <a:graphic xmlns:a="http://schemas.openxmlformats.org/drawingml/2006/main">
+                        <a:graphicData uri="http://schemas.microsoft.com/office/word/2010/wordprocessingShape">
+                          <wps:wsp>
+                            <wps:cNvCnPr/>
+                            <wps:spPr>
+                              <a:xfrm flipH="1">
+                                <a:off x="0" y="0"/>
+                                <a:ext cx="1905" cy="2186220"/>
+                              </a:xfrm>
+                              <a:prstGeom prst="line">
+                                <a:avLst/>
+                              </a:prstGeom>
+                              <a:ln w="19050"/>
+                            </wps:spPr>
+                            <wps:style>
+                              <a:lnRef idx="1">
+                                <a:schemeClr val="accent3"/>
+                              </a:lnRef>
+                              <a:fillRef idx="0">
+                                <a:schemeClr val="accent3"/>
+                              </a:fillRef>
+                              <a:effectRef idx="0">
+                                <a:schemeClr val="accent3"/>
+                              </a:effectRef>
+                              <a:fontRef idx="minor">
+                                <a:schemeClr val="tx1"/>
+                              </a:fontRef>
+                            </wps:style>
+                            <wps:bodyPr/>
+                          </wps:wsp>
+                        </a:graphicData>
+                      </a:graphic>
+                      <wp14:sizeRelH relativeFrom="margin">
+                        <wp14:pctWidth>0</wp14:pctWidth>
+                      </wp14:sizeRelH>
+                      <wp14:sizeRelV relativeFrom="margin">
+                        <wp14:pctHeight>0</wp14:pctHeight>
+                      </wp14:sizeRelV>
+                    </wp:anchor>
+                  </w:drawing>
+                </mc:Choice>
+                <mc:Fallback>
+                  <w:pict>
+                    <v:line w14:anchorId="18B49FB6" id="Straight Connector 27" o:spid="_x0000_s1026" style="position:absolute;flip:x;z-index:251890688;visibility:visible;mso-wrap-style:square;mso-width-percent:0;mso-height-percent:0;mso-wrap-distance-left:9pt;mso-wrap-distance-top:0;mso-wrap-distance-right:9pt;mso-wrap-distance-bottom:0;mso-position-horizontal:absolute;mso-position-horizontal-relative:text;mso-position-vertical:absolute;mso-position-vertical-relative:text;mso-width-percent:0;mso-height-percent:0;mso-width-relative:margin;mso-height-relative:margin" from="409pt,3.1pt" to="409.15pt,175.25pt" o:gfxdata="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" strokecolor="#a5a5a5 [3206]" strokeweight="1.5pt">
+                      <v:stroke joinstyle="miter"/>
+                    </v:line>
+                  </w:pict>
+                </mc:Fallback>
+              </mc:AlternateContent>
+            </w:r>
+            <w:r>
+              <w:rPr>
                 <w:rFonts w:ascii="Lato Black" w:hAnsi="Lato Black" w:cs="Lato"/>
                 <w:noProof/>
                 <w:sz w:val="18"/>
@@ -55,16 +124,16 @@
                 <w:lang w:val="en-US"/>
               </w:rPr>
               <w:drawing>
-                <wp:anchor distT="0" distB="0" distL="114300" distR="114300" simplePos="0" relativeHeight="251824128" behindDoc="0" locked="0" layoutInCell="1" allowOverlap="1" wp14:anchorId="4E53C43F" wp14:editId="34A31566">
+                <wp:anchor distT="0" distB="0" distL="114300" distR="114300" simplePos="0" relativeHeight="251824128" behindDoc="0" locked="0" layoutInCell="1" allowOverlap="1" wp14:anchorId="4E53C43F" wp14:editId="0F468064">
                   <wp:simplePos x="0" y="0"/>
                   <wp:positionH relativeFrom="column">
-                    <wp:posOffset>5516245</wp:posOffset>
+                    <wp:posOffset>5251692</wp:posOffset>
                   </wp:positionH>
                   <wp:positionV relativeFrom="paragraph">
-                    <wp:posOffset>2540</wp:posOffset>
+                    <wp:posOffset>1270</wp:posOffset>
                   </wp:positionV>
-                  <wp:extent cx="130175" cy="189230"/>
-                  <wp:effectExtent l="0" t="0" r="3175" b="1270"/>
+                  <wp:extent cx="120889" cy="175732"/>
+                  <wp:effectExtent l="0" t="0" r="0" b="0"/>
                   <wp:wrapNone/>
                   <wp:docPr id="8" name="Graphic 8"/>
                   <wp:cNvGraphicFramePr>
@@ -95,7 +164,7 @@
                         <pic:spPr>
                           <a:xfrm>
                             <a:off x="0" y="0"/>
-                            <a:ext cx="130175" cy="189230"/>
+                            <a:ext cx="120889" cy="175732"/>
                           </a:xfrm>
                           <a:prstGeom prst="rect">
                             <a:avLst/>
@@ -115,17 +184,6 @@
             </w:r>
             <w:r>
               <w:rPr>
-                <w:rFonts w:ascii="Lato" w:hAnsi="Lato" w:cs="Lato"/>
-                <w:b/>
-                <w:bCs/>
-                <w:sz w:val="40"/>
-                <w:szCs w:val="40"/>
-                <w:lang w:val="en-US"/>
-              </w:rPr>
-              <w:t xml:space="preserve"> </w:t>
-            </w:r>
-            <w:r>
-              <w:rPr>
                 <w:rFonts w:ascii="Lato Black" w:hAnsi="Lato Black" w:cs="Lato"/>
                 <w:b/>
                 <w:bCs/>
@@ -153,13 +211,13 @@
                 <w:szCs w:val="32"/>
                 <w:lang w:val="en-US"/>
               </w:rPr>
-              <w:t xml:space="preserve"> Lior Rotberg</w:t>
+              <w:t>Lior Rotberg</w:t>
             </w:r>
           </w:p>
         </w:tc>
         <w:tc>
           <w:tcPr>
-            <w:tcW w:w="2551" w:type="dxa"/>
+            <w:tcW w:w="2967" w:type="dxa"/>
             <w:vMerge w:val="restart"/>
           </w:tcPr>
           <w:p>
@@ -184,132 +242,34 @@
           </w:p>
           <w:p>
             <w:pPr>
-              <w:spacing w:line="360" w:lineRule="auto"/>
               <w:ind w:left="27"/>
               <w:rPr>
                 <w:rFonts w:ascii="Lato" w:hAnsi="Lato" w:cs="Lato"/>
-                <w:sz w:val="18"/>
-                <w:szCs w:val="18"/>
-                <w:lang w:val="en-US"/>
-              </w:rPr>
-            </w:pPr>
-            <w:r>
-              <w:rPr>
-                <w:rFonts w:ascii="Lato" w:hAnsi="Lato" w:cs="Lato"/>
-                <w:noProof/>
-                <w:sz w:val="18"/>
-                <w:szCs w:val="18"/>
-                <w:lang w:val="en-US"/>
-              </w:rPr>
-              <mc:AlternateContent>
-                <mc:Choice Requires="wpg">
-                  <w:drawing>
-                    <wp:anchor distT="0" distB="0" distL="114300" distR="114300" simplePos="0" relativeHeight="251854848" behindDoc="0" locked="0" layoutInCell="1" allowOverlap="1" wp14:anchorId="6B086069" wp14:editId="6F78C65D">
-                      <wp:simplePos x="0" y="0"/>
-                      <wp:positionH relativeFrom="column">
-                        <wp:posOffset>26035</wp:posOffset>
-                      </wp:positionH>
-                      <wp:positionV relativeFrom="paragraph">
-                        <wp:posOffset>147955</wp:posOffset>
-                      </wp:positionV>
-                      <wp:extent cx="721905" cy="0"/>
-                      <wp:effectExtent l="0" t="0" r="0" b="0"/>
-                      <wp:wrapNone/>
-                      <wp:docPr id="40" name="Group 40"/>
-                      <wp:cNvGraphicFramePr/>
-                      <a:graphic xmlns:a="http://schemas.openxmlformats.org/drawingml/2006/main">
-                        <a:graphicData uri="http://schemas.microsoft.com/office/word/2010/wordprocessingGroup">
-                          <wpg:wgp>
-                            <wpg:cNvGrpSpPr/>
-                            <wpg:grpSpPr>
-                              <a:xfrm>
-                                <a:off x="0" y="0"/>
-                                <a:ext cx="721905" cy="0"/>
-                                <a:chOff x="0" y="0"/>
-                                <a:chExt cx="721905" cy="0"/>
-                              </a:xfrm>
-                            </wpg:grpSpPr>
-                            <wps:wsp>
-                              <wps:cNvPr id="41" name="Straight Connector 41"/>
-                              <wps:cNvCnPr/>
-                              <wps:spPr>
-                                <a:xfrm>
-                                  <a:off x="1905" y="0"/>
-                                  <a:ext cx="720000" cy="0"/>
-                                </a:xfrm>
-                                <a:prstGeom prst="line">
-                                  <a:avLst/>
-                                </a:prstGeom>
-                                <a:ln/>
-                              </wps:spPr>
-                              <wps:style>
-                                <a:lnRef idx="3">
-                                  <a:schemeClr val="accent3"/>
-                                </a:lnRef>
-                                <a:fillRef idx="0">
-                                  <a:schemeClr val="accent3"/>
-                                </a:fillRef>
-                                <a:effectRef idx="2">
-                                  <a:schemeClr val="accent3"/>
-                                </a:effectRef>
-                                <a:fontRef idx="minor">
-                                  <a:schemeClr val="tx1"/>
-                                </a:fontRef>
-                              </wps:style>
-                              <wps:bodyPr/>
-                            </wps:wsp>
-                            <wps:wsp>
-                              <wps:cNvPr id="42" name="Straight Connector 42"/>
-                              <wps:cNvCnPr/>
-                              <wps:spPr>
-                                <a:xfrm>
-                                  <a:off x="0" y="0"/>
-                                  <a:ext cx="576000" cy="0"/>
-                                </a:xfrm>
-                                <a:prstGeom prst="line">
-                                  <a:avLst/>
-                                </a:prstGeom>
-                                <a:ln/>
-                              </wps:spPr>
-                              <wps:style>
-                                <a:lnRef idx="3">
-                                  <a:schemeClr val="accent5"/>
-                                </a:lnRef>
-                                <a:fillRef idx="0">
-                                  <a:schemeClr val="accent5"/>
-                                </a:fillRef>
-                                <a:effectRef idx="2">
-                                  <a:schemeClr val="accent5"/>
-                                </a:effectRef>
-                                <a:fontRef idx="minor">
-                                  <a:schemeClr val="tx1"/>
-                                </a:fontRef>
-                              </wps:style>
-                              <wps:bodyPr/>
-                            </wps:wsp>
-                          </wpg:wgp>
-                        </a:graphicData>
-                      </a:graphic>
-                      <wp14:sizeRelV relativeFrom="margin">
-                        <wp14:pctHeight>0</wp14:pctHeight>
-                      </wp14:sizeRelV>
-                    </wp:anchor>
-                  </w:drawing>
-                </mc:Choice>
-                <mc:Fallback>
-                  <w:pict>
-                    <v:group w14:anchorId="22A9F57C" id="Group 40" o:spid="_x0000_s1026" style="position:absolute;margin-left:2.05pt;margin-top:11.65pt;width:56.85pt;height:0;z-index:251854848;mso-height-relative:margin" coordsize="7219,0" o:gfxdata="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">
-                      <v:line id="Straight Connector 41" o:spid="_x0000_s1027" style="position:absolute;visibility:visible;mso-wrap-style:square" from="19,0" to="7219,0" o:connectortype="straight" o:gfxdata="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" strokecolor="#a5a5a5 [3206]" strokeweight="1.5pt">
-                        <v:stroke joinstyle="miter"/>
-                      </v:line>
-                      <v:line id="Straight Connector 42" o:spid="_x0000_s1028" style="position:absolute;visibility:visible;mso-wrap-style:square" from="0,0" to="5760,0" o:connectortype="straight" o:gfxdata="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" strokecolor="#5b9bd5 [3208]" strokeweight="1.5pt">
-                        <v:stroke joinstyle="miter"/>
-                      </v:line>
-                    </v:group>
-                  </w:pict>
-                </mc:Fallback>
-              </mc:AlternateContent>
-            </w:r>
+                <w:b/>
+                <w:bCs/>
+                <w:lang w:val="en-US"/>
+              </w:rPr>
+            </w:pPr>
+            <w:r>
+              <w:rPr>
+                <w:rFonts w:ascii="Lato" w:hAnsi="Lato" w:cs="Lato"/>
+                <w:b/>
+                <w:bCs/>
+                <w:lang w:val="en-US"/>
+              </w:rPr>
+              <w:t>Professional Experience:</w:t>
+            </w:r>
+          </w:p>
+          <w:p>
+            <w:pPr>
+              <w:ind w:left="27"/>
+              <w:rPr>
+                <w:rFonts w:ascii="Lato" w:hAnsi="Lato" w:cs="Lato"/>
+                <w:sz w:val="18"/>
+                <w:szCs w:val="18"/>
+                <w:lang w:val="en-US"/>
+              </w:rPr>
+            </w:pPr>
             <w:r>
               <w:rPr>
                 <w:rFonts w:ascii="Lato" w:hAnsi="Lato" w:cs="Lato"/>
@@ -319,10 +279,72 @@
               </w:rPr>
               <w:t>HTML</w:t>
             </w:r>
-          </w:p>
-          <w:p>
-            <w:pPr>
-              <w:spacing w:line="360" w:lineRule="auto"/>
+            <w:r>
+              <w:rPr>
+                <w:rFonts w:ascii="Lato" w:hAnsi="Lato" w:cs="Lato"/>
+                <w:sz w:val="18"/>
+                <w:szCs w:val="18"/>
+                <w:lang w:val="en-US"/>
+              </w:rPr>
+              <w:t xml:space="preserve">, </w:t>
+            </w:r>
+            <w:r>
+              <w:rPr>
+                <w:rFonts w:ascii="Lato" w:hAnsi="Lato" w:cs="Lato"/>
+                <w:sz w:val="18"/>
+                <w:szCs w:val="18"/>
+                <w:lang w:val="en-US"/>
+              </w:rPr>
+              <w:t>CSS</w:t>
+            </w:r>
+            <w:r>
+              <w:rPr>
+                <w:rFonts w:ascii="Lato" w:hAnsi="Lato" w:cs="Lato"/>
+                <w:sz w:val="18"/>
+                <w:szCs w:val="18"/>
+                <w:lang w:val="en-US"/>
+              </w:rPr>
+              <w:t xml:space="preserve">, </w:t>
+            </w:r>
+            <w:r>
+              <w:rPr>
+                <w:rFonts w:ascii="Lato" w:hAnsi="Lato" w:cs="Lato"/>
+                <w:sz w:val="18"/>
+                <w:szCs w:val="18"/>
+                <w:lang w:val="en-US"/>
+              </w:rPr>
+              <w:t>JavaScript</w:t>
+            </w:r>
+            <w:r>
+              <w:rPr>
+                <w:rFonts w:ascii="Lato" w:hAnsi="Lato" w:cs="Lato"/>
+                <w:sz w:val="18"/>
+                <w:szCs w:val="18"/>
+                <w:lang w:val="en-US"/>
+              </w:rPr>
+              <w:t xml:space="preserve">, </w:t>
+            </w:r>
+            <w:r>
+              <w:rPr>
+                <w:rFonts w:ascii="Lato" w:hAnsi="Lato" w:cs="Lato"/>
+                <w:sz w:val="18"/>
+                <w:szCs w:val="18"/>
+                <w:lang w:val="en-US"/>
+              </w:rPr>
+              <w:t>PHP</w:t>
+            </w:r>
+            <w:r>
+              <w:rPr>
+                <w:rFonts w:ascii="Lato" w:hAnsi="Lato" w:cs="Lato"/>
+                <w:sz w:val="18"/>
+                <w:szCs w:val="18"/>
+                <w:lang w:val="en-US"/>
+              </w:rPr>
+              <w:t>,</w:t>
+            </w:r>
+          </w:p>
+          <w:p>
+            <w:pPr>
               <w:ind w:left="27"/>
               <w:rPr>
                 <w:rFonts w:ascii="Lato" w:hAnsi="Lato" w:cs="Lato"/>
@@ -334,533 +356,20 @@
             <w:r>
               <w:rPr>
                 <w:rFonts w:ascii="Lato" w:hAnsi="Lato" w:cs="Lato"/>
-                <w:noProof/>
-                <w:sz w:val="18"/>
-                <w:szCs w:val="18"/>
-                <w:lang w:val="en-US"/>
-              </w:rPr>
-              <mc:AlternateContent>
-                <mc:Choice Requires="wpg">
-                  <w:drawing>
-                    <wp:anchor distT="0" distB="0" distL="114300" distR="114300" simplePos="0" relativeHeight="251857920" behindDoc="0" locked="0" layoutInCell="1" allowOverlap="1" wp14:anchorId="44F0C646" wp14:editId="075ED599">
-                      <wp:simplePos x="0" y="0"/>
-                      <wp:positionH relativeFrom="column">
-                        <wp:posOffset>24130</wp:posOffset>
-                      </wp:positionH>
-                      <wp:positionV relativeFrom="paragraph">
-                        <wp:posOffset>158114</wp:posOffset>
-                      </wp:positionV>
-                      <wp:extent cx="721905" cy="0"/>
-                      <wp:effectExtent l="0" t="0" r="0" b="0"/>
-                      <wp:wrapNone/>
-                      <wp:docPr id="54" name="Group 54"/>
-                      <wp:cNvGraphicFramePr/>
-                      <a:graphic xmlns:a="http://schemas.openxmlformats.org/drawingml/2006/main">
-                        <a:graphicData uri="http://schemas.microsoft.com/office/word/2010/wordprocessingGroup">
-                          <wpg:wgp>
-                            <wpg:cNvGrpSpPr/>
-                            <wpg:grpSpPr>
-                              <a:xfrm>
-                                <a:off x="0" y="0"/>
-                                <a:ext cx="721905" cy="0"/>
-                                <a:chOff x="0" y="0"/>
-                                <a:chExt cx="721905" cy="0"/>
-                              </a:xfrm>
-                            </wpg:grpSpPr>
-                            <wps:wsp>
-                              <wps:cNvPr id="52" name="Straight Connector 52"/>
-                              <wps:cNvCnPr/>
-                              <wps:spPr>
-                                <a:xfrm>
-                                  <a:off x="1905" y="0"/>
-                                  <a:ext cx="720000" cy="0"/>
-                                </a:xfrm>
-                                <a:prstGeom prst="line">
-                                  <a:avLst/>
-                                </a:prstGeom>
-                                <a:ln/>
-                              </wps:spPr>
-                              <wps:style>
-                                <a:lnRef idx="3">
-                                  <a:schemeClr val="accent3"/>
-                                </a:lnRef>
-                                <a:fillRef idx="0">
-                                  <a:schemeClr val="accent3"/>
-                                </a:fillRef>
-                                <a:effectRef idx="2">
-                                  <a:schemeClr val="accent3"/>
-                                </a:effectRef>
-                                <a:fontRef idx="minor">
-                                  <a:schemeClr val="tx1"/>
-                                </a:fontRef>
-                              </wps:style>
-                              <wps:bodyPr/>
-                            </wps:wsp>
-                            <wps:wsp>
-                              <wps:cNvPr id="53" name="Straight Connector 53"/>
-                              <wps:cNvCnPr/>
-                              <wps:spPr>
-                                <a:xfrm>
-                                  <a:off x="0" y="0"/>
-                                  <a:ext cx="432000" cy="0"/>
-                                </a:xfrm>
-                                <a:prstGeom prst="line">
-                                  <a:avLst/>
-                                </a:prstGeom>
-                                <a:ln/>
-                              </wps:spPr>
-                              <wps:style>
-                                <a:lnRef idx="3">
-                                  <a:schemeClr val="accent5"/>
-                                </a:lnRef>
-                                <a:fillRef idx="0">
-                                  <a:schemeClr val="accent5"/>
-                                </a:fillRef>
-                                <a:effectRef idx="2">
-                                  <a:schemeClr val="accent5"/>
-                                </a:effectRef>
-                                <a:fontRef idx="minor">
-                                  <a:schemeClr val="tx1"/>
-                                </a:fontRef>
-                              </wps:style>
-                              <wps:bodyPr/>
-                            </wps:wsp>
-                          </wpg:wgp>
-                        </a:graphicData>
-                      </a:graphic>
-                    </wp:anchor>
-                  </w:drawing>
-                </mc:Choice>
-                <mc:Fallback>
-                  <w:pict>
-                    <v:group w14:anchorId="1E12E68E" id="Group 54" o:spid="_x0000_s1026" style="position:absolute;margin-left:1.9pt;margin-top:12.45pt;width:56.85pt;height:0;z-index:251857920" coordsize="7219,0" o:gfxdata="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">
-                      <v:line id="Straight Connector 52" o:spid="_x0000_s1027" style="position:absolute;visibility:visible;mso-wrap-style:square" from="19,0" to="7219,0" o:connectortype="straight" o:gfxdata="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" strokecolor="#a5a5a5 [3206]" strokeweight="1.5pt">
-                        <v:stroke joinstyle="miter"/>
-                      </v:line>
-                      <v:line id="Straight Connector 53" o:spid="_x0000_s1028" style="position:absolute;visibility:visible;mso-wrap-style:square" from="0,0" to="4320,0" o:connectortype="straight" o:gfxdata="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" strokecolor="#5b9bd5 [3208]" strokeweight="1.5pt">
-                        <v:stroke joinstyle="miter"/>
-                      </v:line>
-                    </v:group>
-                  </w:pict>
-                </mc:Fallback>
-              </mc:AlternateContent>
-            </w:r>
-            <w:r>
-              <w:rPr>
-                <w:rFonts w:ascii="Lato" w:hAnsi="Lato" w:cs="Lato"/>
-                <w:sz w:val="18"/>
-                <w:szCs w:val="18"/>
-                <w:lang w:val="en-US"/>
-              </w:rPr>
-              <w:t>CSS</w:t>
-            </w:r>
-          </w:p>
-          <w:p>
-            <w:pPr>
-              <w:spacing w:line="360" w:lineRule="auto"/>
-              <w:ind w:left="27"/>
-              <w:rPr>
-                <w:rFonts w:ascii="Lato" w:hAnsi="Lato" w:cs="Lato"/>
-                <w:sz w:val="18"/>
-                <w:szCs w:val="18"/>
-                <w:lang w:val="en-US"/>
-              </w:rPr>
-            </w:pPr>
-            <w:r>
-              <w:rPr>
-                <w:rFonts w:ascii="Lato" w:hAnsi="Lato" w:cs="Lato"/>
-                <w:noProof/>
-                <w:sz w:val="18"/>
-                <w:szCs w:val="18"/>
-                <w:lang w:val="en-US"/>
-              </w:rPr>
-              <mc:AlternateContent>
-                <mc:Choice Requires="wpg">
-                  <w:drawing>
-                    <wp:anchor distT="0" distB="0" distL="114300" distR="114300" simplePos="0" relativeHeight="251855872" behindDoc="0" locked="0" layoutInCell="1" allowOverlap="1" wp14:anchorId="6F355BFD" wp14:editId="5C351324">
-                      <wp:simplePos x="0" y="0"/>
-                      <wp:positionH relativeFrom="column">
-                        <wp:posOffset>22225</wp:posOffset>
-                      </wp:positionH>
-                      <wp:positionV relativeFrom="paragraph">
-                        <wp:posOffset>158115</wp:posOffset>
-                      </wp:positionV>
-                      <wp:extent cx="721905" cy="0"/>
-                      <wp:effectExtent l="0" t="0" r="0" b="0"/>
-                      <wp:wrapNone/>
-                      <wp:docPr id="46" name="Group 46"/>
-                      <wp:cNvGraphicFramePr/>
-                      <a:graphic xmlns:a="http://schemas.openxmlformats.org/drawingml/2006/main">
-                        <a:graphicData uri="http://schemas.microsoft.com/office/word/2010/wordprocessingGroup">
-                          <wpg:wgp>
-                            <wpg:cNvGrpSpPr/>
-                            <wpg:grpSpPr>
-                              <a:xfrm>
-                                <a:off x="0" y="0"/>
-                                <a:ext cx="721905" cy="0"/>
-                                <a:chOff x="0" y="0"/>
-                                <a:chExt cx="721905" cy="0"/>
-                              </a:xfrm>
-                            </wpg:grpSpPr>
-                            <wps:wsp>
-                              <wps:cNvPr id="44" name="Straight Connector 44"/>
-                              <wps:cNvCnPr/>
-                              <wps:spPr>
-                                <a:xfrm>
-                                  <a:off x="1905" y="0"/>
-                                  <a:ext cx="720000" cy="0"/>
-                                </a:xfrm>
-                                <a:prstGeom prst="line">
-                                  <a:avLst/>
-                                </a:prstGeom>
-                                <a:ln/>
-                              </wps:spPr>
-                              <wps:style>
-                                <a:lnRef idx="3">
-                                  <a:schemeClr val="accent3"/>
-                                </a:lnRef>
-                                <a:fillRef idx="0">
-                                  <a:schemeClr val="accent3"/>
-                                </a:fillRef>
-                                <a:effectRef idx="2">
-                                  <a:schemeClr val="accent3"/>
-                                </a:effectRef>
-                                <a:fontRef idx="minor">
-                                  <a:schemeClr val="tx1"/>
-                                </a:fontRef>
-                              </wps:style>
-                              <wps:bodyPr/>
-                            </wps:wsp>
-                            <wps:wsp>
-                              <wps:cNvPr id="45" name="Straight Connector 45"/>
-                              <wps:cNvCnPr/>
-                              <wps:spPr>
-                                <a:xfrm>
-                                  <a:off x="0" y="0"/>
-                                  <a:ext cx="360000" cy="0"/>
-                                </a:xfrm>
-                                <a:prstGeom prst="line">
-                                  <a:avLst/>
-                                </a:prstGeom>
-                                <a:ln/>
-                              </wps:spPr>
-                              <wps:style>
-                                <a:lnRef idx="3">
-                                  <a:schemeClr val="accent5"/>
-                                </a:lnRef>
-                                <a:fillRef idx="0">
-                                  <a:schemeClr val="accent5"/>
-                                </a:fillRef>
-                                <a:effectRef idx="2">
-                                  <a:schemeClr val="accent5"/>
-                                </a:effectRef>
-                                <a:fontRef idx="minor">
-                                  <a:schemeClr val="tx1"/>
-                                </a:fontRef>
-                              </wps:style>
-                              <wps:bodyPr/>
-                            </wps:wsp>
-                          </wpg:wgp>
-                        </a:graphicData>
-                      </a:graphic>
-                    </wp:anchor>
-                  </w:drawing>
-                </mc:Choice>
-                <mc:Fallback>
-                  <w:pict>
-                    <v:group w14:anchorId="3517371E" id="Group 46" o:spid="_x0000_s1026" style="position:absolute;margin-left:1.75pt;margin-top:12.45pt;width:56.85pt;height:0;z-index:251855872" coordsize="7219,0" o:gfxdata="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">
-                      <v:line id="Straight Connector 44" o:spid="_x0000_s1027" style="position:absolute;visibility:visible;mso-wrap-style:square" from="19,0" to="7219,0" o:connectortype="straight" o:gfxdata="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" strokecolor="#a5a5a5 [3206]" strokeweight="1.5pt">
-                        <v:stroke joinstyle="miter"/>
-                      </v:line>
-                      <v:line id="Straight Connector 45" o:spid="_x0000_s1028" style="position:absolute;visibility:visible;mso-wrap-style:square" from="0,0" to="3600,0" o:connectortype="straight" o:gfxdata="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" strokecolor="#5b9bd5 [3208]" strokeweight="1.5pt">
-                        <v:stroke joinstyle="miter"/>
-                      </v:line>
-                    </v:group>
-                  </w:pict>
-                </mc:Fallback>
-              </mc:AlternateContent>
-            </w:r>
-            <w:r>
-              <w:rPr>
-                <w:rFonts w:ascii="Lato" w:hAnsi="Lato" w:cs="Lato"/>
-                <w:sz w:val="18"/>
-                <w:szCs w:val="18"/>
-                <w:lang w:val="en-US"/>
-              </w:rPr>
-              <w:t>JavaScript</w:t>
-            </w:r>
-          </w:p>
-          <w:p>
-            <w:pPr>
-              <w:spacing w:line="360" w:lineRule="auto"/>
-              <w:ind w:left="27"/>
-              <w:rPr>
-                <w:rFonts w:ascii="Lato" w:hAnsi="Lato" w:cs="Lato"/>
-                <w:sz w:val="18"/>
-                <w:szCs w:val="18"/>
-                <w:lang w:val="en-US"/>
-              </w:rPr>
-            </w:pPr>
-            <w:r>
-              <w:rPr>
-                <w:rFonts w:ascii="Lato" w:hAnsi="Lato" w:cs="Lato"/>
-                <w:noProof/>
-                <w:sz w:val="18"/>
-                <w:szCs w:val="18"/>
-                <w:lang w:val="en-US"/>
-              </w:rPr>
-              <mc:AlternateContent>
-                <mc:Choice Requires="wpg">
-                  <w:drawing>
-                    <wp:anchor distT="0" distB="0" distL="114300" distR="114300" simplePos="0" relativeHeight="251856896" behindDoc="0" locked="0" layoutInCell="1" allowOverlap="1" wp14:anchorId="0F12073D" wp14:editId="7B2C2DA2">
-                      <wp:simplePos x="0" y="0"/>
-                      <wp:positionH relativeFrom="column">
-                        <wp:posOffset>20320</wp:posOffset>
-                      </wp:positionH>
-                      <wp:positionV relativeFrom="paragraph">
-                        <wp:posOffset>160020</wp:posOffset>
-                      </wp:positionV>
-                      <wp:extent cx="721905" cy="0"/>
-                      <wp:effectExtent l="0" t="0" r="0" b="0"/>
-                      <wp:wrapNone/>
-                      <wp:docPr id="50" name="Group 50"/>
-                      <wp:cNvGraphicFramePr/>
-                      <a:graphic xmlns:a="http://schemas.openxmlformats.org/drawingml/2006/main">
-                        <a:graphicData uri="http://schemas.microsoft.com/office/word/2010/wordprocessingGroup">
-                          <wpg:wgp>
-                            <wpg:cNvGrpSpPr/>
-                            <wpg:grpSpPr>
-                              <a:xfrm>
-                                <a:off x="0" y="0"/>
-                                <a:ext cx="721905" cy="0"/>
-                                <a:chOff x="0" y="0"/>
-                                <a:chExt cx="721905" cy="0"/>
-                              </a:xfrm>
-                            </wpg:grpSpPr>
-                            <wps:wsp>
-                              <wps:cNvPr id="48" name="Straight Connector 48"/>
-                              <wps:cNvCnPr/>
-                              <wps:spPr>
-                                <a:xfrm>
-                                  <a:off x="1905" y="0"/>
-                                  <a:ext cx="720000" cy="0"/>
-                                </a:xfrm>
-                                <a:prstGeom prst="line">
-                                  <a:avLst/>
-                                </a:prstGeom>
-                                <a:ln/>
-                              </wps:spPr>
-                              <wps:style>
-                                <a:lnRef idx="3">
-                                  <a:schemeClr val="accent3"/>
-                                </a:lnRef>
-                                <a:fillRef idx="0">
-                                  <a:schemeClr val="accent3"/>
-                                </a:fillRef>
-                                <a:effectRef idx="2">
-                                  <a:schemeClr val="accent3"/>
-                                </a:effectRef>
-                                <a:fontRef idx="minor">
-                                  <a:schemeClr val="tx1"/>
-                                </a:fontRef>
-                              </wps:style>
-                              <wps:bodyPr/>
-                            </wps:wsp>
-                            <wps:wsp>
-                              <wps:cNvPr id="49" name="Straight Connector 49"/>
-                              <wps:cNvCnPr/>
-                              <wps:spPr>
-                                <a:xfrm>
-                                  <a:off x="0" y="0"/>
-                                  <a:ext cx="288000" cy="0"/>
-                                </a:xfrm>
-                                <a:prstGeom prst="line">
-                                  <a:avLst/>
-                                </a:prstGeom>
-                                <a:ln/>
-                              </wps:spPr>
-                              <wps:style>
-                                <a:lnRef idx="3">
-                                  <a:schemeClr val="accent5"/>
-                                </a:lnRef>
-                                <a:fillRef idx="0">
-                                  <a:schemeClr val="accent5"/>
-                                </a:fillRef>
-                                <a:effectRef idx="2">
-                                  <a:schemeClr val="accent5"/>
-                                </a:effectRef>
-                                <a:fontRef idx="minor">
-                                  <a:schemeClr val="tx1"/>
-                                </a:fontRef>
-                              </wps:style>
-                              <wps:bodyPr/>
-                            </wps:wsp>
-                          </wpg:wgp>
-                        </a:graphicData>
-                      </a:graphic>
-                    </wp:anchor>
-                  </w:drawing>
-                </mc:Choice>
-                <mc:Fallback>
-                  <w:pict>
-                    <v:group w14:anchorId="5F7A5734" id="Group 50" o:spid="_x0000_s1026" style="position:absolute;margin-left:1.6pt;margin-top:12.6pt;width:56.85pt;height:0;z-index:251856896" coordsize="7219,0" o:gfxdata="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">
-                      <v:line id="Straight Connector 48" o:spid="_x0000_s1027" style="position:absolute;visibility:visible;mso-wrap-style:square" from="19,0" to="7219,0" o:connectortype="straight" o:gfxdata="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" strokecolor="#a5a5a5 [3206]" strokeweight="1.5pt">
-                        <v:stroke joinstyle="miter"/>
-                      </v:line>
-                      <v:line id="Straight Connector 49" o:spid="_x0000_s1028" style="position:absolute;visibility:visible;mso-wrap-style:square" from="0,0" to="2880,0" o:connectortype="straight" o:gfxdata="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" strokecolor="#5b9bd5 [3208]" strokeweight="1.5pt">
-                        <v:stroke joinstyle="miter"/>
-                      </v:line>
-                    </v:group>
-                  </w:pict>
-                </mc:Fallback>
-              </mc:AlternateContent>
-            </w:r>
-            <w:r>
-              <w:rPr>
-                <w:rFonts w:ascii="Lato" w:hAnsi="Lato" w:cs="Lato"/>
-                <w:sz w:val="18"/>
-                <w:szCs w:val="18"/>
-                <w:lang w:val="en-US"/>
-              </w:rPr>
-              <w:t>PHP</w:t>
-            </w:r>
-          </w:p>
-          <w:p>
-            <w:pPr>
-              <w:spacing w:line="360" w:lineRule="auto"/>
-              <w:ind w:left="27"/>
-              <w:rPr>
-                <w:rFonts w:ascii="Lato" w:hAnsi="Lato" w:cs="Lato"/>
-                <w:sz w:val="18"/>
-                <w:szCs w:val="18"/>
-                <w:lang w:val="en-US"/>
-              </w:rPr>
-            </w:pPr>
-            <w:r>
-              <w:rPr>
-                <w:rFonts w:ascii="Lato" w:hAnsi="Lato" w:cs="Lato"/>
-                <w:noProof/>
-                <w:sz w:val="18"/>
-                <w:szCs w:val="18"/>
-                <w:lang w:val="en-US"/>
-              </w:rPr>
-              <mc:AlternateContent>
-                <mc:Choice Requires="wpg">
-                  <w:drawing>
-                    <wp:anchor distT="0" distB="0" distL="114300" distR="114300" simplePos="0" relativeHeight="251853824" behindDoc="0" locked="0" layoutInCell="1" allowOverlap="1" wp14:anchorId="0E38A6BD" wp14:editId="68DF8CB8">
-                      <wp:simplePos x="0" y="0"/>
-                      <wp:positionH relativeFrom="column">
-                        <wp:posOffset>24765</wp:posOffset>
-                      </wp:positionH>
-                      <wp:positionV relativeFrom="paragraph">
-                        <wp:posOffset>158115</wp:posOffset>
-                      </wp:positionV>
-                      <wp:extent cx="721905" cy="0"/>
-                      <wp:effectExtent l="0" t="0" r="0" b="0"/>
-                      <wp:wrapNone/>
-                      <wp:docPr id="36" name="Group 36"/>
-                      <wp:cNvGraphicFramePr/>
-                      <a:graphic xmlns:a="http://schemas.openxmlformats.org/drawingml/2006/main">
-                        <a:graphicData uri="http://schemas.microsoft.com/office/word/2010/wordprocessingGroup">
-                          <wpg:wgp>
-                            <wpg:cNvGrpSpPr/>
-                            <wpg:grpSpPr>
-                              <a:xfrm>
-                                <a:off x="0" y="0"/>
-                                <a:ext cx="721905" cy="0"/>
-                                <a:chOff x="0" y="0"/>
-                                <a:chExt cx="721905" cy="0"/>
-                              </a:xfrm>
-                            </wpg:grpSpPr>
-                            <wps:wsp>
-                              <wps:cNvPr id="32" name="Straight Connector 32"/>
-                              <wps:cNvCnPr/>
-                              <wps:spPr>
-                                <a:xfrm>
-                                  <a:off x="1905" y="0"/>
-                                  <a:ext cx="720000" cy="0"/>
-                                </a:xfrm>
-                                <a:prstGeom prst="line">
-                                  <a:avLst/>
-                                </a:prstGeom>
-                                <a:ln/>
-                              </wps:spPr>
-                              <wps:style>
-                                <a:lnRef idx="3">
-                                  <a:schemeClr val="accent3"/>
-                                </a:lnRef>
-                                <a:fillRef idx="0">
-                                  <a:schemeClr val="accent3"/>
-                                </a:fillRef>
-                                <a:effectRef idx="2">
-                                  <a:schemeClr val="accent3"/>
-                                </a:effectRef>
-                                <a:fontRef idx="minor">
-                                  <a:schemeClr val="tx1"/>
-                                </a:fontRef>
-                              </wps:style>
-                              <wps:bodyPr/>
-                            </wps:wsp>
-                            <wps:wsp>
-                              <wps:cNvPr id="33" name="Straight Connector 33"/>
-                              <wps:cNvCnPr/>
-                              <wps:spPr>
-                                <a:xfrm>
-                                  <a:off x="0" y="0"/>
-                                  <a:ext cx="576000" cy="0"/>
-                                </a:xfrm>
-                                <a:prstGeom prst="line">
-                                  <a:avLst/>
-                                </a:prstGeom>
-                                <a:ln/>
-                              </wps:spPr>
-                              <wps:style>
-                                <a:lnRef idx="3">
-                                  <a:schemeClr val="accent5"/>
-                                </a:lnRef>
-                                <a:fillRef idx="0">
-                                  <a:schemeClr val="accent5"/>
-                                </a:fillRef>
-                                <a:effectRef idx="2">
-                                  <a:schemeClr val="accent5"/>
-                                </a:effectRef>
-                                <a:fontRef idx="minor">
-                                  <a:schemeClr val="tx1"/>
-                                </a:fontRef>
-                              </wps:style>
-                              <wps:bodyPr/>
-                            </wps:wsp>
-                          </wpg:wgp>
-                        </a:graphicData>
-                      </a:graphic>
-                      <wp14:sizeRelV relativeFrom="margin">
-                        <wp14:pctHeight>0</wp14:pctHeight>
-                      </wp14:sizeRelV>
-                    </wp:anchor>
-                  </w:drawing>
-                </mc:Choice>
-                <mc:Fallback>
-                  <w:pict>
-                    <v:group w14:anchorId="3F4610C8" id="Group 36" o:spid="_x0000_s1026" style="position:absolute;margin-left:1.95pt;margin-top:12.45pt;width:56.85pt;height:0;z-index:251853824;mso-height-relative:margin" coordsize="7219,0" o:gfxdata="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">
-                      <v:line id="Straight Connector 32" o:spid="_x0000_s1027" style="position:absolute;visibility:visible;mso-wrap-style:square" from="19,0" to="7219,0" o:connectortype="straight" o:gfxdata="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" strokecolor="#a5a5a5 [3206]" strokeweight="1.5pt">
-                        <v:stroke joinstyle="miter"/>
-                      </v:line>
-                      <v:line id="Straight Connector 33" o:spid="_x0000_s1028" style="position:absolute;visibility:visible;mso-wrap-style:square" from="0,0" to="5760,0" o:connectortype="straight" o:gfxdata="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" strokecolor="#5b9bd5 [3208]" strokeweight="1.5pt">
-                        <v:stroke joinstyle="miter"/>
-                      </v:line>
-                    </v:group>
-                  </w:pict>
-                </mc:Fallback>
-              </mc:AlternateContent>
-            </w:r>
-            <w:r>
-              <w:rPr>
-                <w:rFonts w:ascii="Lato" w:hAnsi="Lato" w:cs="Lato"/>
                 <w:sz w:val="18"/>
                 <w:szCs w:val="18"/>
                 <w:lang w:val="en-US"/>
               </w:rPr>
               <w:t>SQL</w:t>
+            </w:r>
+            <w:r>
+              <w:rPr>
+                <w:rFonts w:ascii="Lato" w:hAnsi="Lato" w:cs="Lato"/>
+                <w:sz w:val="18"/>
+                <w:szCs w:val="18"/>
+                <w:lang w:val="en-US"/>
+              </w:rPr>
+              <w:t>, Git</w:t>
             </w:r>
           </w:p>
           <w:p>
@@ -1052,7 +561,7 @@
                 <w:lang w:val="en-US"/>
               </w:rPr>
               <w:drawing>
-                <wp:anchor distT="0" distB="0" distL="114300" distR="114300" simplePos="0" relativeHeight="251851776" behindDoc="0" locked="0" layoutInCell="1" allowOverlap="1" wp14:anchorId="4D78CA69" wp14:editId="63266C32">
+                <wp:anchor distT="0" distB="0" distL="114300" distR="114300" simplePos="0" relativeHeight="251851776" behindDoc="0" locked="0" layoutInCell="1" allowOverlap="1" wp14:anchorId="4D78CA69" wp14:editId="13A19BBC">
                   <wp:simplePos x="0" y="0"/>
                   <wp:positionH relativeFrom="column">
                     <wp:posOffset>-130810</wp:posOffset>
@@ -1133,104 +642,105 @@
           </w:p>
           <w:p>
             <w:pPr>
+              <w:ind w:left="92"/>
+              <w:rPr>
+                <w:rFonts w:ascii="Lato" w:hAnsi="Lato" w:cs="Lato"/>
+                <w:sz w:val="18"/>
+                <w:szCs w:val="18"/>
+                <w:lang w:val="en-US"/>
+              </w:rPr>
+            </w:pPr>
+            <w:r>
+              <w:rPr>
+                <w:rFonts w:ascii="Lato" w:hAnsi="Lato" w:cs="Lato"/>
+                <w:b/>
+                <w:bCs/>
+                <w:sz w:val="18"/>
+                <w:szCs w:val="18"/>
+                <w:lang w:val="en-US"/>
+              </w:rPr>
+              <w:t>Hebrew</w:t>
+            </w:r>
+            <w:r>
+              <w:rPr>
+                <w:rFonts w:ascii="Lato" w:hAnsi="Lato" w:cs="Lato"/>
+                <w:sz w:val="18"/>
+                <w:szCs w:val="18"/>
+                <w:lang w:val="en-US"/>
+              </w:rPr>
+              <w:t xml:space="preserve"> - Native Level.</w:t>
+            </w:r>
+          </w:p>
+          <w:p>
+            <w:pPr>
+              <w:ind w:left="92"/>
+              <w:rPr>
+                <w:rFonts w:ascii="Lato" w:hAnsi="Lato" w:cs="Lato"/>
+                <w:sz w:val="18"/>
+                <w:szCs w:val="18"/>
+                <w:lang w:val="en-US"/>
+              </w:rPr>
+            </w:pPr>
+            <w:r>
+              <w:rPr>
+                <w:rFonts w:ascii="Lato" w:hAnsi="Lato" w:cs="Lato"/>
+                <w:b/>
+                <w:bCs/>
+                <w:sz w:val="18"/>
+                <w:szCs w:val="18"/>
+                <w:lang w:val="en-US"/>
+              </w:rPr>
+              <w:t xml:space="preserve">English </w:t>
+            </w:r>
+            <w:r>
+              <w:rPr>
+                <w:rFonts w:ascii="Lato" w:hAnsi="Lato" w:cs="Lato"/>
+                <w:sz w:val="18"/>
+                <w:szCs w:val="18"/>
+                <w:lang w:val="en-US"/>
+              </w:rPr>
+              <w:t>- Can read, write</w:t>
+            </w:r>
+          </w:p>
+          <w:p>
+            <w:pPr>
+              <w:ind w:left="92"/>
+              <w:rPr>
+                <w:rFonts w:ascii="Lato" w:hAnsi="Lato" w:cs="Lato"/>
+                <w:sz w:val="18"/>
+                <w:szCs w:val="18"/>
+                <w:lang w:val="en-US"/>
+              </w:rPr>
+            </w:pPr>
+            <w:r>
+              <w:rPr>
+                <w:rFonts w:ascii="Lato" w:hAnsi="Lato" w:cs="Lato"/>
+                <w:sz w:val="18"/>
+                <w:szCs w:val="18"/>
+                <w:lang w:val="en-US"/>
+              </w:rPr>
+              <w:t>and speak fluently.</w:t>
+            </w:r>
+          </w:p>
+        </w:tc>
+      </w:tr>
+      <w:tr>
+        <w:trPr>
+          <w:trHeight w:val="1023"/>
+        </w:trPr>
+        <w:tc>
+          <w:tcPr>
+            <w:tcW w:w="8500" w:type="dxa"/>
+          </w:tcPr>
+          <w:p>
+            <w:pPr>
               <w:spacing w:line="360" w:lineRule="auto"/>
-              <w:ind w:left="92"/>
-              <w:rPr>
-                <w:rFonts w:ascii="Lato" w:hAnsi="Lato" w:cs="Lato"/>
-                <w:sz w:val="18"/>
-                <w:szCs w:val="18"/>
-                <w:lang w:val="en-US"/>
-              </w:rPr>
-            </w:pPr>
-            <w:r>
+              <w:ind w:left="174"/>
               <w:rPr>
                 <w:rFonts w:ascii="Lato" w:hAnsi="Lato" w:cs="Lato"/>
                 <w:noProof/>
-                <w:sz w:val="18"/>
-                <w:szCs w:val="18"/>
-                <w:lang w:val="en-US"/>
-              </w:rPr>
-              <mc:AlternateContent>
-                <mc:Choice Requires="wps">
-                  <w:drawing>
-                    <wp:anchor distT="0" distB="0" distL="114300" distR="114300" simplePos="0" relativeHeight="251858944" behindDoc="0" locked="0" layoutInCell="1" allowOverlap="1" wp14:anchorId="43261185" wp14:editId="7279418E">
-                      <wp:simplePos x="0" y="0"/>
-                      <wp:positionH relativeFrom="column">
-                        <wp:posOffset>67945</wp:posOffset>
-                      </wp:positionH>
-                      <wp:positionV relativeFrom="paragraph">
-                        <wp:posOffset>156845</wp:posOffset>
-                      </wp:positionV>
-                      <wp:extent cx="720000" cy="0"/>
-                      <wp:effectExtent l="0" t="0" r="0" b="0"/>
-                      <wp:wrapNone/>
-                      <wp:docPr id="57" name="Straight Connector 57"/>
-                      <wp:cNvGraphicFramePr/>
-                      <a:graphic xmlns:a="http://schemas.openxmlformats.org/drawingml/2006/main">
-                        <a:graphicData uri="http://schemas.microsoft.com/office/word/2010/wordprocessingShape">
-                          <wps:wsp>
-                            <wps:cNvCnPr/>
-                            <wps:spPr>
-                              <a:xfrm>
-                                <a:off x="0" y="0"/>
-                                <a:ext cx="720000" cy="0"/>
-                              </a:xfrm>
-                              <a:prstGeom prst="line">
-                                <a:avLst/>
-                              </a:prstGeom>
-                              <a:ln/>
-                            </wps:spPr>
-                            <wps:style>
-                              <a:lnRef idx="3">
-                                <a:schemeClr val="accent5"/>
-                              </a:lnRef>
-                              <a:fillRef idx="0">
-                                <a:schemeClr val="accent5"/>
-                              </a:fillRef>
-                              <a:effectRef idx="2">
-                                <a:schemeClr val="accent5"/>
-                              </a:effectRef>
-                              <a:fontRef idx="minor">
-                                <a:schemeClr val="tx1"/>
-                              </a:fontRef>
-                            </wps:style>
-                            <wps:bodyPr/>
-                          </wps:wsp>
-                        </a:graphicData>
-                      </a:graphic>
-                      <wp14:sizeRelH relativeFrom="margin">
-                        <wp14:pctWidth>0</wp14:pctWidth>
-                      </wp14:sizeRelH>
-                    </wp:anchor>
-                  </w:drawing>
-                </mc:Choice>
-                <mc:Fallback>
-                  <w:pict>
-                    <v:line w14:anchorId="7C092CAD" id="Straight Connector 57" o:spid="_x0000_s1026" style="position:absolute;z-index:251858944;visibility:visible;mso-wrap-style:square;mso-width-percent:0;mso-wrap-distance-left:9pt;mso-wrap-distance-top:0;mso-wrap-distance-right:9pt;mso-wrap-distance-bottom:0;mso-position-horizontal:absolute;mso-position-horizontal-relative:text;mso-position-vertical:absolute;mso-position-vertical-relative:text;mso-width-percent:0;mso-width-relative:margin" from="5.35pt,12.35pt" to="62.05pt,12.35pt" o:gfxdata="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" strokecolor="#5b9bd5 [3208]" strokeweight="1.5pt">
-                      <v:stroke joinstyle="miter"/>
-                    </v:line>
-                  </w:pict>
-                </mc:Fallback>
-              </mc:AlternateContent>
-            </w:r>
-            <w:r>
-              <w:rPr>
-                <w:rFonts w:ascii="Lato" w:hAnsi="Lato" w:cs="Lato"/>
-                <w:sz w:val="18"/>
-                <w:szCs w:val="18"/>
-                <w:lang w:val="en-US"/>
-              </w:rPr>
-              <w:t>Hebrew</w:t>
-            </w:r>
-          </w:p>
-          <w:p>
-            <w:pPr>
-              <w:spacing w:line="360" w:lineRule="auto"/>
-              <w:ind w:left="92"/>
-              <w:rPr>
-                <w:rFonts w:ascii="Lato" w:hAnsi="Lato" w:cs="Lato"/>
-                <w:sz w:val="18"/>
-                <w:szCs w:val="18"/>
+                <w:sz w:val="20"/>
+                <w:szCs w:val="20"/>
                 <w:lang w:val="en-US"/>
               </w:rPr>
             </w:pPr>
@@ -1238,126 +748,23 @@
               <w:rPr>
                 <w:rFonts w:ascii="Lato" w:hAnsi="Lato" w:cs="Lato"/>
                 <w:noProof/>
-                <w:sz w:val="18"/>
-                <w:szCs w:val="18"/>
-                <w:lang w:val="en-US"/>
-              </w:rPr>
-              <mc:AlternateContent>
-                <mc:Choice Requires="wps">
-                  <w:drawing>
-                    <wp:anchor distT="0" distB="0" distL="114300" distR="114300" simplePos="0" relativeHeight="251859968" behindDoc="0" locked="0" layoutInCell="1" allowOverlap="1" wp14:anchorId="42D416DA" wp14:editId="5BC898BA">
-                      <wp:simplePos x="0" y="0"/>
-                      <wp:positionH relativeFrom="column">
-                        <wp:posOffset>69850</wp:posOffset>
-                      </wp:positionH>
-                      <wp:positionV relativeFrom="paragraph">
-                        <wp:posOffset>163830</wp:posOffset>
-                      </wp:positionV>
-                      <wp:extent cx="720000" cy="0"/>
-                      <wp:effectExtent l="0" t="0" r="0" b="0"/>
-                      <wp:wrapNone/>
-                      <wp:docPr id="58" name="Straight Connector 58"/>
-                      <wp:cNvGraphicFramePr/>
-                      <a:graphic xmlns:a="http://schemas.openxmlformats.org/drawingml/2006/main">
-                        <a:graphicData uri="http://schemas.microsoft.com/office/word/2010/wordprocessingShape">
-                          <wps:wsp>
-                            <wps:cNvCnPr/>
-                            <wps:spPr>
-                              <a:xfrm>
-                                <a:off x="0" y="0"/>
-                                <a:ext cx="720000" cy="0"/>
-                              </a:xfrm>
-                              <a:prstGeom prst="line">
-                                <a:avLst/>
-                              </a:prstGeom>
-                              <a:ln/>
-                            </wps:spPr>
-                            <wps:style>
-                              <a:lnRef idx="3">
-                                <a:schemeClr val="accent5"/>
-                              </a:lnRef>
-                              <a:fillRef idx="0">
-                                <a:schemeClr val="accent5"/>
-                              </a:fillRef>
-                              <a:effectRef idx="2">
-                                <a:schemeClr val="accent5"/>
-                              </a:effectRef>
-                              <a:fontRef idx="minor">
-                                <a:schemeClr val="tx1"/>
-                              </a:fontRef>
-                            </wps:style>
-                            <wps:bodyPr/>
-                          </wps:wsp>
-                        </a:graphicData>
-                      </a:graphic>
-                      <wp14:sizeRelH relativeFrom="margin">
-                        <wp14:pctWidth>0</wp14:pctWidth>
-                      </wp14:sizeRelH>
-                    </wp:anchor>
-                  </w:drawing>
-                </mc:Choice>
-                <mc:Fallback>
-                  <w:pict>
-                    <v:line w14:anchorId="534C5C84" id="Straight Connector 58" o:spid="_x0000_s1026" style="position:absolute;z-index:251859968;visibility:visible;mso-wrap-style:square;mso-width-percent:0;mso-wrap-distance-left:9pt;mso-wrap-distance-top:0;mso-wrap-distance-right:9pt;mso-wrap-distance-bottom:0;mso-position-horizontal:absolute;mso-position-horizontal-relative:text;mso-position-vertical:absolute;mso-position-vertical-relative:text;mso-width-percent:0;mso-width-relative:margin" from="5.5pt,12.9pt" to="62.2pt,12.9pt" o:gfxdata="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" strokecolor="#5b9bd5 [3208]" strokeweight="1.5pt">
-                      <v:stroke joinstyle="miter"/>
-                    </v:line>
-                  </w:pict>
-                </mc:Fallback>
-              </mc:AlternateContent>
-            </w:r>
-            <w:r>
-              <w:rPr>
-                <w:rFonts w:ascii="Lato" w:hAnsi="Lato" w:cs="Lato"/>
-                <w:sz w:val="18"/>
-                <w:szCs w:val="18"/>
-                <w:lang w:val="en-US"/>
-              </w:rPr>
-              <w:t>English</w:t>
-            </w:r>
-          </w:p>
-          <w:p>
-            <w:pPr>
-              <w:ind w:left="92"/>
-              <w:rPr>
-                <w:rFonts w:ascii="Lato" w:hAnsi="Lato" w:cs="Lato"/>
-                <w:sz w:val="18"/>
-                <w:szCs w:val="18"/>
-                <w:lang w:val="en-US"/>
-              </w:rPr>
-            </w:pPr>
-          </w:p>
-          <w:p>
-            <w:pPr>
-              <w:spacing w:line="276" w:lineRule="auto"/>
-              <w:ind w:left="92"/>
-              <w:rPr>
-                <w:rFonts w:ascii="Lato Black" w:hAnsi="Lato Black" w:cs="Lato"/>
-                <w:sz w:val="24"/>
-                <w:szCs w:val="24"/>
-                <w:lang w:val="en-US"/>
-              </w:rPr>
-            </w:pPr>
-            <w:r>
-              <w:rPr>
-                <w:rFonts w:ascii="Lato Black" w:hAnsi="Lato Black" w:cs="Lato"/>
-                <w:noProof/>
-                <w:sz w:val="18"/>
-                <w:szCs w:val="18"/>
+                <w:sz w:val="20"/>
+                <w:szCs w:val="20"/>
                 <w:lang w:val="en-US"/>
               </w:rPr>
               <w:drawing>
-                <wp:anchor distT="0" distB="0" distL="114300" distR="114300" simplePos="0" relativeHeight="251852800" behindDoc="0" locked="0" layoutInCell="1" allowOverlap="1" wp14:anchorId="4EEF4222" wp14:editId="663EDF21">
+                <wp:anchor distT="0" distB="0" distL="114300" distR="114300" simplePos="0" relativeHeight="251886592" behindDoc="0" locked="0" layoutInCell="1" allowOverlap="1" wp14:anchorId="506E5308" wp14:editId="22790914">
                   <wp:simplePos x="0" y="0"/>
                   <wp:positionH relativeFrom="column">
-                    <wp:posOffset>-124684</wp:posOffset>
+                    <wp:posOffset>2271702</wp:posOffset>
                   </wp:positionH>
                   <wp:positionV relativeFrom="paragraph">
-                    <wp:posOffset>27614</wp:posOffset>
+                    <wp:posOffset>23823</wp:posOffset>
                   </wp:positionV>
-                  <wp:extent cx="142710" cy="142710"/>
+                  <wp:extent cx="122410" cy="122410"/>
                   <wp:effectExtent l="0" t="0" r="0" b="0"/>
                   <wp:wrapNone/>
-                  <wp:docPr id="31" name="Graphic 31"/>
+                  <wp:docPr id="4" name="Graphic 4"/>
                   <wp:cNvGraphicFramePr>
                     <a:graphicFrameLocks xmlns:a="http://schemas.openxmlformats.org/drawingml/2006/main" noChangeAspect="1"/>
                   </wp:cNvGraphicFramePr>
@@ -1386,7 +793,7 @@
                         <pic:spPr>
                           <a:xfrm>
                             <a:off x="0" y="0"/>
-                            <a:ext cx="142710" cy="142710"/>
+                            <a:ext cx="122410" cy="122410"/>
                           </a:xfrm>
                           <a:prstGeom prst="rect">
                             <a:avLst/>
@@ -1406,135 +813,25 @@
             </w:r>
             <w:r>
               <w:rPr>
-                <w:rFonts w:ascii="Lato Black" w:hAnsi="Lato Black" w:cs="Lato"/>
-                <w:sz w:val="24"/>
-                <w:szCs w:val="24"/>
-                <w:lang w:val="en-US"/>
-              </w:rPr>
-              <w:t>Hobbies</w:t>
-            </w:r>
-          </w:p>
-          <w:p>
-            <w:pPr>
-              <w:pStyle w:val="ListParagraph"/>
-              <w:numPr>
-                <w:ilvl w:val="0"/>
-                <w:numId w:val="3"/>
-              </w:numPr>
-              <w:ind w:left="321" w:hanging="229"/>
-              <w:rPr>
-                <w:rFonts w:ascii="Lato" w:hAnsi="Lato" w:cs="Lato"/>
-                <w:sz w:val="18"/>
-                <w:szCs w:val="18"/>
-                <w:lang w:val="en-US"/>
-              </w:rPr>
-            </w:pPr>
-            <w:r>
-              <w:rPr>
-                <w:rFonts w:ascii="Lato" w:hAnsi="Lato" w:cs="Lato"/>
-                <w:sz w:val="18"/>
-                <w:szCs w:val="18"/>
-                <w:lang w:val="en-US"/>
-              </w:rPr>
-              <w:t xml:space="preserve">Gaming – especially </w:t>
-            </w:r>
-            <w:r>
-              <w:rPr>
-                <w:rFonts w:ascii="Lato" w:hAnsi="Lato" w:cs="Lato"/>
-                <w:sz w:val="18"/>
-                <w:szCs w:val="18"/>
-                <w:lang w:val="en-US"/>
-              </w:rPr>
-              <w:t xml:space="preserve">long </w:t>
-            </w:r>
-            <w:r>
-              <w:rPr>
-                <w:rFonts w:ascii="Lato" w:hAnsi="Lato" w:cs="Lato"/>
-                <w:sz w:val="18"/>
-                <w:szCs w:val="18"/>
-                <w:lang w:val="en-US"/>
-              </w:rPr>
-              <w:t>story driven games</w:t>
-            </w:r>
-            <w:r>
-              <w:rPr>
-                <w:rFonts w:ascii="Lato" w:hAnsi="Lato" w:cs="Lato"/>
-                <w:sz w:val="18"/>
-                <w:szCs w:val="18"/>
-                <w:lang w:val="en-US"/>
-              </w:rPr>
-              <w:t>.</w:t>
-            </w:r>
-          </w:p>
-          <w:p>
-            <w:pPr>
-              <w:pStyle w:val="ListParagraph"/>
-              <w:numPr>
-                <w:ilvl w:val="0"/>
-                <w:numId w:val="3"/>
-              </w:numPr>
-              <w:ind w:left="321" w:hanging="229"/>
-              <w:rPr>
-                <w:rFonts w:ascii="Lato" w:hAnsi="Lato" w:cs="Lato"/>
-                <w:sz w:val="18"/>
-                <w:szCs w:val="18"/>
-                <w:lang w:val="en-US"/>
-              </w:rPr>
-            </w:pPr>
-            <w:r>
-              <w:rPr>
-                <w:rFonts w:ascii="Lato" w:hAnsi="Lato" w:cs="Lato"/>
-                <w:sz w:val="18"/>
-                <w:szCs w:val="18"/>
-                <w:lang w:val="en-US"/>
-              </w:rPr>
-              <w:t>Sci-Fi, Fantasy, Superheroes.</w:t>
-            </w:r>
-          </w:p>
-        </w:tc>
-      </w:tr>
-      <w:tr>
-        <w:trPr>
-          <w:trHeight w:val="412"/>
-        </w:trPr>
-        <w:tc>
-          <w:tcPr>
-            <w:tcW w:w="1931" w:type="dxa"/>
-            <w:vMerge w:val="restart"/>
-          </w:tcPr>
-          <w:p>
-            <w:pPr>
-              <w:rPr>
                 <w:rFonts w:ascii="Lato" w:hAnsi="Lato" w:cs="Lato"/>
                 <w:noProof/>
-                <w:sz w:val="18"/>
-                <w:szCs w:val="18"/>
-                <w:lang w:val="en-US"/>
-              </w:rPr>
-            </w:pPr>
-            <w:r>
-              <w:rPr>
-                <w:rFonts w:ascii="Lato" w:hAnsi="Lato" w:cs="Lato"/>
-                <w:b/>
-                <w:bCs/>
-                <w:noProof/>
-                <w:sz w:val="46"/>
-                <w:szCs w:val="46"/>
+                <w:sz w:val="20"/>
+                <w:szCs w:val="20"/>
                 <w:lang w:val="en-US"/>
               </w:rPr>
               <w:drawing>
-                <wp:anchor distT="0" distB="0" distL="114300" distR="114300" simplePos="0" relativeHeight="251823104" behindDoc="0" locked="0" layoutInCell="1" allowOverlap="1" wp14:anchorId="6932C5B4" wp14:editId="0EB48DDD">
+                <wp:anchor distT="0" distB="0" distL="114300" distR="114300" simplePos="0" relativeHeight="251885568" behindDoc="0" locked="0" layoutInCell="1" allowOverlap="1" wp14:anchorId="58A44452" wp14:editId="6F689D51">
                   <wp:simplePos x="0" y="0"/>
                   <wp:positionH relativeFrom="column">
-                    <wp:posOffset>-95250</wp:posOffset>
+                    <wp:posOffset>1048385</wp:posOffset>
                   </wp:positionH>
                   <wp:positionV relativeFrom="paragraph">
-                    <wp:posOffset>-664845</wp:posOffset>
+                    <wp:posOffset>20975</wp:posOffset>
                   </wp:positionV>
-                  <wp:extent cx="996950" cy="996950"/>
+                  <wp:extent cx="118048" cy="118048"/>
                   <wp:effectExtent l="0" t="0" r="0" b="0"/>
                   <wp:wrapNone/>
-                  <wp:docPr id="1" name="Picture 1"/>
+                  <wp:docPr id="3" name="Graphic 3"/>
                   <wp:cNvGraphicFramePr>
                     <a:graphicFrameLocks xmlns:a="http://schemas.openxmlformats.org/drawingml/2006/main" noChangeAspect="1"/>
                   </wp:cNvGraphicFramePr>
@@ -1542,10 +839,8 @@
                     <a:graphicData uri="http://schemas.openxmlformats.org/drawingml/2006/picture">
                       <pic:pic xmlns:pic="http://schemas.openxmlformats.org/drawingml/2006/picture">
                         <pic:nvPicPr>
-                          <pic:cNvPr id="0" name="Picture 1"/>
-                          <pic:cNvPicPr>
-                            <a:picLocks noChangeAspect="1" noChangeArrowheads="1"/>
-                          </pic:cNvPicPr>
+                          <pic:cNvPr id="3" name="receiver.svg"/>
+                          <pic:cNvPicPr/>
                         </pic:nvPicPr>
                         <pic:blipFill>
                           <a:blip r:embed="rId12" cstate="screen">
@@ -1553,27 +848,23 @@
                               <a:ext uri="{28A0092B-C50C-407E-A947-70E740481C1C}">
                                 <a14:useLocalDpi xmlns:a14="http://schemas.microsoft.com/office/drawing/2010/main"/>
                               </a:ext>
+                              <a:ext uri="{96DAC541-7B7A-43D3-8B79-37D633B846F1}">
+                                <asvg:svgBlip xmlns:asvg="http://schemas.microsoft.com/office/drawing/2016/SVG/main" r:embed="rId13"/>
+                              </a:ext>
                             </a:extLst>
                           </a:blip>
                           <a:stretch>
                             <a:fillRect/>
                           </a:stretch>
                         </pic:blipFill>
-                        <pic:spPr bwMode="auto">
-                          <a:xfrm>
+                        <pic:spPr>
+                          <a:xfrm flipH="1">
                             <a:off x="0" y="0"/>
-                            <a:ext cx="996950" cy="996950"/>
+                            <a:ext cx="118048" cy="118048"/>
                           </a:xfrm>
                           <a:prstGeom prst="rect">
                             <a:avLst/>
                           </a:prstGeom>
-                          <a:noFill/>
-                          <a:ln>
-                            <a:noFill/>
-                          </a:ln>
-                          <a:effectLst>
-                            <a:softEdge rad="12700"/>
-                          </a:effectLst>
                         </pic:spPr>
                       </pic:pic>
                     </a:graphicData>
@@ -1587,16 +878,7 @@
                 </wp:anchor>
               </w:drawing>
             </w:r>
-          </w:p>
-        </w:tc>
-        <w:tc>
-          <w:tcPr>
-            <w:tcW w:w="1466" w:type="dxa"/>
-          </w:tcPr>
-          <w:p>
-            <w:pPr>
-              <w:spacing w:line="360" w:lineRule="auto"/>
-              <w:ind w:left="123"/>
+            <w:r>
               <w:rPr>
                 <w:rFonts w:ascii="Lato" w:hAnsi="Lato" w:cs="Lato"/>
                 <w:noProof/>
@@ -1604,23 +886,14 @@
                 <w:szCs w:val="20"/>
                 <w:lang w:val="en-US"/>
               </w:rPr>
-            </w:pPr>
-            <w:r>
-              <w:rPr>
-                <w:rFonts w:ascii="Lato" w:hAnsi="Lato" w:cs="Lato"/>
-                <w:noProof/>
-                <w:sz w:val="20"/>
-                <w:szCs w:val="20"/>
-                <w:lang w:val="en-US"/>
-              </w:rPr>
               <w:drawing>
-                <wp:anchor distT="0" distB="0" distL="114300" distR="114300" simplePos="0" relativeHeight="251845632" behindDoc="0" locked="0" layoutInCell="1" allowOverlap="1" wp14:anchorId="15D19D26" wp14:editId="2877A4AC">
+                <wp:anchor distT="0" distB="0" distL="114300" distR="114300" simplePos="0" relativeHeight="251887616" behindDoc="0" locked="0" layoutInCell="1" allowOverlap="1" wp14:anchorId="15D19D26" wp14:editId="64BD4729">
                   <wp:simplePos x="0" y="0"/>
                   <wp:positionH relativeFrom="column">
-                    <wp:posOffset>-62394</wp:posOffset>
+                    <wp:posOffset>-44738</wp:posOffset>
                   </wp:positionH>
                   <wp:positionV relativeFrom="paragraph">
-                    <wp:posOffset>30008</wp:posOffset>
+                    <wp:posOffset>22839</wp:posOffset>
                   </wp:positionV>
                   <wp:extent cx="93672" cy="124897"/>
                   <wp:effectExtent l="0" t="0" r="1905" b="8890"/>
@@ -1637,13 +910,13 @@
                           <pic:cNvPicPr/>
                         </pic:nvPicPr>
                         <pic:blipFill>
-                          <a:blip r:embed="rId13" cstate="screen">
+                          <a:blip r:embed="rId14" cstate="screen">
                             <a:extLst>
                               <a:ext uri="{28A0092B-C50C-407E-A947-70E740481C1C}">
                                 <a14:useLocalDpi xmlns:a14="http://schemas.microsoft.com/office/drawing/2010/main"/>
                               </a:ext>
                               <a:ext uri="{96DAC541-7B7A-43D3-8B79-37D633B846F1}">
-                                <asvg:svgBlip xmlns:asvg="http://schemas.microsoft.com/office/drawing/2016/SVG/main" r:embed="rId14"/>
+                                <asvg:svgBlip xmlns:asvg="http://schemas.microsoft.com/office/drawing/2016/SVG/main" r:embed="rId15"/>
                               </a:ext>
                             </a:extLst>
                           </a:blip>
@@ -1682,17 +955,64 @@
               </w:rPr>
               <w:t>Azor, Israel</w:t>
             </w:r>
-          </w:p>
-        </w:tc>
-        <w:tc>
-          <w:tcPr>
-            <w:tcW w:w="1701" w:type="dxa"/>
-            <w:gridSpan w:val="2"/>
-          </w:tcPr>
+            <w:r>
+              <w:rPr>
+                <w:rFonts w:ascii="Lato" w:hAnsi="Lato" w:cs="Lato"/>
+                <w:noProof/>
+                <w:sz w:val="20"/>
+                <w:szCs w:val="20"/>
+                <w:lang w:val="en-US"/>
+              </w:rPr>
+              <w:t xml:space="preserve">       </w:t>
+            </w:r>
+            <w:r>
+              <w:rPr>
+                <w:rFonts w:ascii="Lato" w:hAnsi="Lato" w:cs="Lato"/>
+                <w:noProof/>
+                <w:sz w:val="20"/>
+                <w:szCs w:val="20"/>
+                <w:lang w:val="en-US"/>
+              </w:rPr>
+              <w:t xml:space="preserve">       </w:t>
+            </w:r>
+            <w:r>
+              <w:rPr>
+                <w:rFonts w:ascii="Lato" w:hAnsi="Lato" w:cs="Lato"/>
+                <w:noProof/>
+                <w:sz w:val="20"/>
+                <w:szCs w:val="20"/>
+                <w:lang w:val="en-US"/>
+              </w:rPr>
+              <w:t>054-6621620</w:t>
+            </w:r>
+            <w:r>
+              <w:rPr>
+                <w:rFonts w:ascii="Lato" w:hAnsi="Lato" w:cs="Lato"/>
+                <w:noProof/>
+                <w:sz w:val="20"/>
+                <w:szCs w:val="20"/>
+                <w:lang w:val="en-US"/>
+              </w:rPr>
+              <w:t xml:space="preserve">              </w:t>
+            </w:r>
+            <w:hyperlink r:id="rId16" w:history="1">
+              <w:r>
+                <w:rPr>
+                  <w:rStyle w:val="Hyperlink"/>
+                  <w:rFonts w:ascii="Lato" w:hAnsi="Lato" w:cs="Lato"/>
+                  <w:noProof/>
+                  <w:sz w:val="20"/>
+                  <w:szCs w:val="20"/>
+                  <w:lang w:val="en-US"/>
+                </w:rPr>
+                <w:t>LiorRotberg@gmail.com</w:t>
+              </w:r>
+            </w:hyperlink>
+          </w:p>
           <w:p>
             <w:pPr>
               <w:spacing w:line="360" w:lineRule="auto"/>
-              <w:ind w:left="35"/>
+              <w:ind w:left="174"/>
               <w:rPr>
                 <w:rFonts w:ascii="Lato" w:hAnsi="Lato" w:cs="Lato"/>
                 <w:noProof/>
@@ -1710,18 +1030,18 @@
                 <w:lang w:val="en-US"/>
               </w:rPr>
               <w:drawing>
-                <wp:anchor distT="0" distB="0" distL="114300" distR="114300" simplePos="0" relativeHeight="251843584" behindDoc="0" locked="0" layoutInCell="1" allowOverlap="1" wp14:anchorId="58A44452" wp14:editId="10F51A8D">
+                <wp:anchor distT="0" distB="0" distL="114300" distR="114300" simplePos="0" relativeHeight="251889664" behindDoc="0" locked="0" layoutInCell="1" allowOverlap="1" wp14:anchorId="72BD09A1" wp14:editId="107594AE">
                   <wp:simplePos x="0" y="0"/>
                   <wp:positionH relativeFrom="column">
-                    <wp:posOffset>-71591</wp:posOffset>
+                    <wp:posOffset>2002612</wp:posOffset>
                   </wp:positionH>
                   <wp:positionV relativeFrom="paragraph">
-                    <wp:posOffset>14995</wp:posOffset>
+                    <wp:posOffset>23902</wp:posOffset>
                   </wp:positionV>
-                  <wp:extent cx="118048" cy="118048"/>
-                  <wp:effectExtent l="0" t="0" r="0" b="0"/>
+                  <wp:extent cx="110490" cy="126365"/>
+                  <wp:effectExtent l="0" t="0" r="3810" b="6985"/>
                   <wp:wrapNone/>
-                  <wp:docPr id="3" name="Graphic 3"/>
+                  <wp:docPr id="6" name="Graphic 6"/>
                   <wp:cNvGraphicFramePr>
                     <a:graphicFrameLocks xmlns:a="http://schemas.openxmlformats.org/drawingml/2006/main" noChangeAspect="1"/>
                   </wp:cNvGraphicFramePr>
@@ -1729,102 +1049,7 @@
                     <a:graphicData uri="http://schemas.openxmlformats.org/drawingml/2006/picture">
                       <pic:pic xmlns:pic="http://schemas.openxmlformats.org/drawingml/2006/picture">
                         <pic:nvPicPr>
-                          <pic:cNvPr id="3" name="receiver.svg"/>
-                          <pic:cNvPicPr/>
-                        </pic:nvPicPr>
-                        <pic:blipFill>
-                          <a:blip r:embed="rId15" cstate="screen">
-                            <a:extLst>
-                              <a:ext uri="{28A0092B-C50C-407E-A947-70E740481C1C}">
-                                <a14:useLocalDpi xmlns:a14="http://schemas.microsoft.com/office/drawing/2010/main"/>
-                              </a:ext>
-                              <a:ext uri="{96DAC541-7B7A-43D3-8B79-37D633B846F1}">
-                                <asvg:svgBlip xmlns:asvg="http://schemas.microsoft.com/office/drawing/2016/SVG/main" r:embed="rId16"/>
-                              </a:ext>
-                            </a:extLst>
-                          </a:blip>
-                          <a:stretch>
-                            <a:fillRect/>
-                          </a:stretch>
-                        </pic:blipFill>
-                        <pic:spPr>
-                          <a:xfrm flipH="1">
-                            <a:off x="0" y="0"/>
-                            <a:ext cx="118048" cy="118048"/>
-                          </a:xfrm>
-                          <a:prstGeom prst="rect">
-                            <a:avLst/>
-                          </a:prstGeom>
-                        </pic:spPr>
-                      </pic:pic>
-                    </a:graphicData>
-                  </a:graphic>
-                  <wp14:sizeRelH relativeFrom="margin">
-                    <wp14:pctWidth>0</wp14:pctWidth>
-                  </wp14:sizeRelH>
-                  <wp14:sizeRelV relativeFrom="margin">
-                    <wp14:pctHeight>0</wp14:pctHeight>
-                  </wp14:sizeRelV>
-                </wp:anchor>
-              </w:drawing>
-            </w:r>
-            <w:r>
-              <w:rPr>
-                <w:rFonts w:ascii="Lato" w:hAnsi="Lato" w:cs="Lato"/>
-                <w:noProof/>
-                <w:sz w:val="20"/>
-                <w:szCs w:val="20"/>
-                <w:lang w:val="en-US"/>
-              </w:rPr>
-              <w:t xml:space="preserve">  054-6621620</w:t>
-            </w:r>
-          </w:p>
-        </w:tc>
-        <w:tc>
-          <w:tcPr>
-            <w:tcW w:w="3818" w:type="dxa"/>
-          </w:tcPr>
-          <w:p>
-            <w:pPr>
-              <w:spacing w:line="360" w:lineRule="auto"/>
-              <w:ind w:left="30"/>
-              <w:rPr>
-                <w:rFonts w:ascii="Lato" w:hAnsi="Lato" w:cs="Lato"/>
-                <w:noProof/>
-                <w:sz w:val="20"/>
-                <w:szCs w:val="20"/>
-                <w:lang w:val="en-US"/>
-              </w:rPr>
-            </w:pPr>
-            <w:r>
-              <w:rPr>
-                <w:rFonts w:ascii="Lato" w:hAnsi="Lato" w:cs="Lato"/>
-                <w:noProof/>
-                <w:sz w:val="20"/>
-                <w:szCs w:val="20"/>
-                <w:lang w:val="en-US"/>
-              </w:rPr>
-              <w:drawing>
-                <wp:anchor distT="0" distB="0" distL="114300" distR="114300" simplePos="0" relativeHeight="251844608" behindDoc="0" locked="0" layoutInCell="1" allowOverlap="1" wp14:anchorId="506E5308" wp14:editId="26085250">
-                  <wp:simplePos x="0" y="0"/>
-                  <wp:positionH relativeFrom="column">
-                    <wp:posOffset>-95250</wp:posOffset>
-                  </wp:positionH>
-                  <wp:positionV relativeFrom="paragraph">
-                    <wp:posOffset>32548</wp:posOffset>
-                  </wp:positionV>
-                  <wp:extent cx="122410" cy="122410"/>
-                  <wp:effectExtent l="0" t="0" r="0" b="0"/>
-                  <wp:wrapNone/>
-                  <wp:docPr id="4" name="Graphic 4"/>
-                  <wp:cNvGraphicFramePr>
-                    <a:graphicFrameLocks xmlns:a="http://schemas.openxmlformats.org/drawingml/2006/main" noChangeAspect="1"/>
-                  </wp:cNvGraphicFramePr>
-                  <a:graphic xmlns:a="http://schemas.openxmlformats.org/drawingml/2006/main">
-                    <a:graphicData uri="http://schemas.openxmlformats.org/drawingml/2006/picture">
-                      <pic:pic xmlns:pic="http://schemas.openxmlformats.org/drawingml/2006/picture">
-                        <pic:nvPicPr>
-                          <pic:cNvPr id="4" name="envelope.svg"/>
+                          <pic:cNvPr id="5" name="github.svg"/>
                           <pic:cNvPicPr/>
                         </pic:nvPicPr>
                         <pic:blipFill>
@@ -1845,7 +1070,7 @@
                         <pic:spPr>
                           <a:xfrm>
                             <a:off x="0" y="0"/>
-                            <a:ext cx="122410" cy="122410"/>
+                            <a:ext cx="110490" cy="126365"/>
                           </a:xfrm>
                           <a:prstGeom prst="rect">
                             <a:avLst/>
@@ -1871,92 +1096,14 @@
                 <w:szCs w:val="20"/>
                 <w:lang w:val="en-US"/>
               </w:rPr>
-              <w:t xml:space="preserve">  </w:t>
-            </w:r>
-            <w:hyperlink r:id="rId19" w:history="1">
-              <w:r>
-                <w:rPr>
-                  <w:rStyle w:val="Hyperlink"/>
-                  <w:rFonts w:ascii="Lato" w:hAnsi="Lato" w:cs="Lato"/>
-                  <w:noProof/>
-                  <w:sz w:val="20"/>
-                  <w:szCs w:val="20"/>
-                  <w:lang w:val="en-US"/>
-                </w:rPr>
-                <w:t>LiorRotberg@gmail.com</w:t>
-              </w:r>
-            </w:hyperlink>
-          </w:p>
-        </w:tc>
-        <w:tc>
-          <w:tcPr>
-            <w:tcW w:w="2551" w:type="dxa"/>
-            <w:vMerge/>
-          </w:tcPr>
-          <w:p>
-            <w:pPr>
-              <w:rPr>
-                <w:rFonts w:ascii="Lato" w:hAnsi="Lato" w:cs="Lato"/>
-                <w:lang w:val="en-US"/>
-              </w:rPr>
-            </w:pPr>
-          </w:p>
-        </w:tc>
-      </w:tr>
-      <w:tr>
-        <w:trPr>
-          <w:trHeight w:val="601"/>
-        </w:trPr>
-        <w:tc>
-          <w:tcPr>
-            <w:tcW w:w="1931" w:type="dxa"/>
-            <w:vMerge/>
-          </w:tcPr>
-          <w:p>
-            <w:pPr>
-              <w:rPr>
-                <w:rFonts w:ascii="Lato" w:hAnsi="Lato" w:cs="Lato"/>
-                <w:noProof/>
-                <w:sz w:val="18"/>
-                <w:szCs w:val="18"/>
-                <w:lang w:val="en-US"/>
-              </w:rPr>
-            </w:pPr>
-          </w:p>
-        </w:tc>
-        <w:tc>
-          <w:tcPr>
-            <w:tcW w:w="3026" w:type="dxa"/>
-            <w:gridSpan w:val="2"/>
-          </w:tcPr>
-          <w:p>
-            <w:pPr>
-              <w:spacing w:line="360" w:lineRule="auto"/>
-              <w:ind w:left="123"/>
-              <w:rPr>
-                <w:rFonts w:ascii="Lato" w:hAnsi="Lato" w:cs="Lato"/>
-                <w:noProof/>
-                <w:sz w:val="20"/>
-                <w:szCs w:val="20"/>
-                <w:lang w:val="en-US"/>
-              </w:rPr>
-            </w:pPr>
-            <w:r>
-              <w:rPr>
-                <w:rFonts w:ascii="Lato" w:hAnsi="Lato" w:cs="Lato"/>
-                <w:noProof/>
-                <w:sz w:val="20"/>
-                <w:szCs w:val="20"/>
-                <w:lang w:val="en-US"/>
-              </w:rPr>
               <w:drawing>
-                <wp:anchor distT="0" distB="0" distL="114300" distR="114300" simplePos="0" relativeHeight="251846656" behindDoc="0" locked="0" layoutInCell="1" allowOverlap="1" wp14:anchorId="14D3990F" wp14:editId="284A9EA8">
+                <wp:anchor distT="0" distB="0" distL="114300" distR="114300" simplePos="0" relativeHeight="251888640" behindDoc="0" locked="0" layoutInCell="1" allowOverlap="1" wp14:anchorId="67F548E4" wp14:editId="05905944">
                   <wp:simplePos x="0" y="0"/>
                   <wp:positionH relativeFrom="column">
-                    <wp:posOffset>-71755</wp:posOffset>
+                    <wp:posOffset>-52705</wp:posOffset>
                   </wp:positionH>
                   <wp:positionV relativeFrom="paragraph">
-                    <wp:posOffset>29639</wp:posOffset>
+                    <wp:posOffset>44203</wp:posOffset>
                   </wp:positionV>
                   <wp:extent cx="120424" cy="124334"/>
                   <wp:effectExtent l="0" t="0" r="0" b="9525"/>
@@ -1973,13 +1120,13 @@
                           <pic:cNvPicPr/>
                         </pic:nvPicPr>
                         <pic:blipFill>
-                          <a:blip r:embed="rId20" cstate="screen">
+                          <a:blip r:embed="rId19" cstate="screen">
                             <a:extLst>
                               <a:ext uri="{28A0092B-C50C-407E-A947-70E740481C1C}">
                                 <a14:useLocalDpi xmlns:a14="http://schemas.microsoft.com/office/drawing/2010/main"/>
                               </a:ext>
                               <a:ext uri="{96DAC541-7B7A-43D3-8B79-37D633B846F1}">
-                                <asvg:svgBlip xmlns:asvg="http://schemas.microsoft.com/office/drawing/2016/SVG/main" r:embed="rId21"/>
+                                <asvg:svgBlip xmlns:asvg="http://schemas.microsoft.com/office/drawing/2016/SVG/main" r:embed="rId20"/>
                               </a:ext>
                             </a:extLst>
                           </a:blip>
@@ -2008,7 +1155,7 @@
                 </wp:anchor>
               </w:drawing>
             </w:r>
-            <w:hyperlink r:id="rId22" w:history="1">
+            <w:hyperlink r:id="rId21" w:history="1">
               <w:r>
                 <w:rPr>
                   <w:rStyle w:val="Hyperlink"/>
@@ -2021,17 +1168,7 @@
                 <w:t>github.com/lrotberg</w:t>
               </w:r>
             </w:hyperlink>
-          </w:p>
-        </w:tc>
-        <w:tc>
-          <w:tcPr>
-            <w:tcW w:w="3959" w:type="dxa"/>
-            <w:gridSpan w:val="2"/>
-          </w:tcPr>
-          <w:p>
-            <w:pPr>
-              <w:spacing w:line="360" w:lineRule="auto"/>
-              <w:ind w:left="147"/>
+            <w:r>
               <w:rPr>
                 <w:rFonts w:ascii="Lato" w:hAnsi="Lato" w:cs="Lato"/>
                 <w:noProof/>
@@ -2039,75 +1176,9 @@
                 <w:szCs w:val="20"/>
                 <w:lang w:val="en-US"/>
               </w:rPr>
-            </w:pPr>
-            <w:r>
-              <w:rPr>
-                <w:rFonts w:ascii="Lato" w:hAnsi="Lato" w:cs="Lato"/>
-                <w:noProof/>
-                <w:sz w:val="20"/>
-                <w:szCs w:val="20"/>
-                <w:lang w:val="en-US"/>
-              </w:rPr>
-              <w:drawing>
-                <wp:anchor distT="0" distB="0" distL="114300" distR="114300" simplePos="0" relativeHeight="251847680" behindDoc="0" locked="0" layoutInCell="1" allowOverlap="1" wp14:anchorId="7ACBAE30" wp14:editId="51B55378">
-                  <wp:simplePos x="0" y="0"/>
-                  <wp:positionH relativeFrom="column">
-                    <wp:posOffset>-83886</wp:posOffset>
-                  </wp:positionH>
-                  <wp:positionV relativeFrom="paragraph">
-                    <wp:posOffset>31338</wp:posOffset>
-                  </wp:positionV>
-                  <wp:extent cx="110899" cy="126743"/>
-                  <wp:effectExtent l="0" t="0" r="3810" b="6985"/>
-                  <wp:wrapNone/>
-                  <wp:docPr id="6" name="Graphic 6"/>
-                  <wp:cNvGraphicFramePr>
-                    <a:graphicFrameLocks xmlns:a="http://schemas.openxmlformats.org/drawingml/2006/main" noChangeAspect="1"/>
-                  </wp:cNvGraphicFramePr>
-                  <a:graphic xmlns:a="http://schemas.openxmlformats.org/drawingml/2006/main">
-                    <a:graphicData uri="http://schemas.openxmlformats.org/drawingml/2006/picture">
-                      <pic:pic xmlns:pic="http://schemas.openxmlformats.org/drawingml/2006/picture">
-                        <pic:nvPicPr>
-                          <pic:cNvPr id="5" name="github.svg"/>
-                          <pic:cNvPicPr/>
-                        </pic:nvPicPr>
-                        <pic:blipFill>
-                          <a:blip r:embed="rId23" cstate="screen">
-                            <a:extLst>
-                              <a:ext uri="{28A0092B-C50C-407E-A947-70E740481C1C}">
-                                <a14:useLocalDpi xmlns:a14="http://schemas.microsoft.com/office/drawing/2010/main"/>
-                              </a:ext>
-                              <a:ext uri="{96DAC541-7B7A-43D3-8B79-37D633B846F1}">
-                                <asvg:svgBlip xmlns:asvg="http://schemas.microsoft.com/office/drawing/2016/SVG/main" r:embed="rId24"/>
-                              </a:ext>
-                            </a:extLst>
-                          </a:blip>
-                          <a:stretch>
-                            <a:fillRect/>
-                          </a:stretch>
-                        </pic:blipFill>
-                        <pic:spPr>
-                          <a:xfrm>
-                            <a:off x="0" y="0"/>
-                            <a:ext cx="110899" cy="126743"/>
-                          </a:xfrm>
-                          <a:prstGeom prst="rect">
-                            <a:avLst/>
-                          </a:prstGeom>
-                        </pic:spPr>
-                      </pic:pic>
-                    </a:graphicData>
-                  </a:graphic>
-                  <wp14:sizeRelH relativeFrom="margin">
-                    <wp14:pctWidth>0</wp14:pctWidth>
-                  </wp14:sizeRelH>
-                  <wp14:sizeRelV relativeFrom="margin">
-                    <wp14:pctHeight>0</wp14:pctHeight>
-                  </wp14:sizeRelV>
-                </wp:anchor>
-              </w:drawing>
-            </w:r>
-            <w:hyperlink r:id="rId25" w:history="1">
+              <w:t xml:space="preserve">                            </w:t>
+            </w:r>
+            <w:hyperlink r:id="rId22" w:history="1">
               <w:r>
                 <w:rPr>
                   <w:rStyle w:val="Hyperlink"/>
@@ -2124,7 +1195,7 @@
         </w:tc>
         <w:tc>
           <w:tcPr>
-            <w:tcW w:w="2551" w:type="dxa"/>
+            <w:tcW w:w="2967" w:type="dxa"/>
             <w:vMerge/>
           </w:tcPr>
           <w:p>
@@ -2143,8 +1214,7 @@
         </w:trPr>
         <w:tc>
           <w:tcPr>
-            <w:tcW w:w="8916" w:type="dxa"/>
-            <w:gridSpan w:val="5"/>
+            <w:tcW w:w="8500" w:type="dxa"/>
           </w:tcPr>
           <w:p>
             <w:pPr>
@@ -2161,80 +1231,6 @@
             </w:pPr>
             <w:r>
               <w:rPr>
-                <w:rFonts w:ascii="Lato" w:hAnsi="Lato" w:cs="Lato"/>
-                <w:noProof/>
-                <w:sz w:val="20"/>
-                <w:szCs w:val="20"/>
-                <w:lang w:val="en-US"/>
-              </w:rPr>
-              <mc:AlternateContent>
-                <mc:Choice Requires="wps">
-                  <w:drawing>
-                    <wp:anchor distT="0" distB="0" distL="114300" distR="114300" simplePos="0" relativeHeight="251848704" behindDoc="0" locked="0" layoutInCell="1" allowOverlap="1" wp14:anchorId="3FEFB3F3" wp14:editId="34500487">
-                      <wp:simplePos x="0" y="0"/>
-                      <wp:positionH relativeFrom="column">
-                        <wp:posOffset>5478625</wp:posOffset>
-                      </wp:positionH>
-                      <wp:positionV relativeFrom="paragraph">
-                        <wp:posOffset>-1213377</wp:posOffset>
-                      </wp:positionV>
-                      <wp:extent cx="0" cy="2928324"/>
-                      <wp:effectExtent l="0" t="0" r="38100" b="24765"/>
-                      <wp:wrapNone/>
-                      <wp:docPr id="27" name="Straight Connector 27"/>
-                      <wp:cNvGraphicFramePr/>
-                      <a:graphic xmlns:a="http://schemas.openxmlformats.org/drawingml/2006/main">
-                        <a:graphicData uri="http://schemas.microsoft.com/office/word/2010/wordprocessingShape">
-                          <wps:wsp>
-                            <wps:cNvCnPr/>
-                            <wps:spPr>
-                              <a:xfrm>
-                                <a:off x="0" y="0"/>
-                                <a:ext cx="0" cy="2928324"/>
-                              </a:xfrm>
-                              <a:prstGeom prst="line">
-                                <a:avLst/>
-                              </a:prstGeom>
-                              <a:ln w="19050"/>
-                            </wps:spPr>
-                            <wps:style>
-                              <a:lnRef idx="1">
-                                <a:schemeClr val="accent3"/>
-                              </a:lnRef>
-                              <a:fillRef idx="0">
-                                <a:schemeClr val="accent3"/>
-                              </a:fillRef>
-                              <a:effectRef idx="0">
-                                <a:schemeClr val="accent3"/>
-                              </a:effectRef>
-                              <a:fontRef idx="minor">
-                                <a:schemeClr val="tx1"/>
-                              </a:fontRef>
-                            </wps:style>
-                            <wps:bodyPr/>
-                          </wps:wsp>
-                        </a:graphicData>
-                      </a:graphic>
-                      <wp14:sizeRelH relativeFrom="margin">
-                        <wp14:pctWidth>0</wp14:pctWidth>
-                      </wp14:sizeRelH>
-                      <wp14:sizeRelV relativeFrom="margin">
-                        <wp14:pctHeight>0</wp14:pctHeight>
-                      </wp14:sizeRelV>
-                    </wp:anchor>
-                  </w:drawing>
-                </mc:Choice>
-                <mc:Fallback>
-                  <w:pict>
-                    <v:line w14:anchorId="775BDF10" id="Straight Connector 27" o:spid="_x0000_s1026" style="position:absolute;z-index:251848704;visibility:visible;mso-wrap-style:square;mso-width-percent:0;mso-height-percent:0;mso-wrap-distance-left:9pt;mso-wrap-distance-top:0;mso-wrap-distance-right:9pt;mso-wrap-distance-bottom:0;mso-position-horizontal:absolute;mso-position-horizontal-relative:text;mso-position-vertical:absolute;mso-position-vertical-relative:text;mso-width-percent:0;mso-height-percent:0;mso-width-relative:margin;mso-height-relative:margin" from="431.4pt,-95.55pt" to="431.4pt,135.05pt" o:gfxdata="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" strokecolor="#a5a5a5 [3206]" strokeweight="1.5pt">
-                      <v:stroke joinstyle="miter"/>
-                    </v:line>
-                  </w:pict>
-                </mc:Fallback>
-              </mc:AlternateContent>
-            </w:r>
-            <w:r>
-              <w:rPr>
                 <w:rFonts w:ascii="Lato Black" w:hAnsi="Lato Black" w:cs="Lato"/>
                 <w:b/>
                 <w:bCs/>
@@ -2244,7 +1240,7 @@
                 <w:lang w:val="en-US"/>
               </w:rPr>
               <w:drawing>
-                <wp:anchor distT="0" distB="0" distL="114300" distR="114300" simplePos="0" relativeHeight="251825152" behindDoc="0" locked="0" layoutInCell="1" allowOverlap="1" wp14:anchorId="61401952" wp14:editId="7CCA7207">
+                <wp:anchor distT="0" distB="0" distL="114300" distR="114300" simplePos="0" relativeHeight="251825152" behindDoc="0" locked="0" layoutInCell="1" allowOverlap="1" wp14:anchorId="61401952" wp14:editId="510F2EBB">
                   <wp:simplePos x="0" y="0"/>
                   <wp:positionH relativeFrom="column">
                     <wp:posOffset>-16550</wp:posOffset>
@@ -2267,13 +1263,13 @@
                           <pic:cNvPicPr/>
                         </pic:nvPicPr>
                         <pic:blipFill>
-                          <a:blip r:embed="rId26" cstate="screen">
+                          <a:blip r:embed="rId23" cstate="screen">
                             <a:extLst>
                               <a:ext uri="{28A0092B-C50C-407E-A947-70E740481C1C}">
                                 <a14:useLocalDpi xmlns:a14="http://schemas.microsoft.com/office/drawing/2010/main"/>
                               </a:ext>
                               <a:ext uri="{96DAC541-7B7A-43D3-8B79-37D633B846F1}">
-                                <asvg:svgBlip xmlns:asvg="http://schemas.microsoft.com/office/drawing/2016/SVG/main" r:embed="rId27"/>
+                                <asvg:svgBlip xmlns:asvg="http://schemas.microsoft.com/office/drawing/2016/SVG/main" r:embed="rId24"/>
                               </a:ext>
                             </a:extLst>
                           </a:blip>
@@ -2325,8 +1321,8 @@
               <w:ind w:left="306" w:hanging="219"/>
               <w:rPr>
                 <w:rFonts w:ascii="Lato" w:hAnsi="Lato" w:cs="Lato"/>
-                <w:sz w:val="18"/>
-                <w:szCs w:val="18"/>
+                <w:sz w:val="20"/>
+                <w:szCs w:val="20"/>
                 <w:lang w:val="en-US"/>
               </w:rPr>
             </w:pPr>
@@ -2334,14 +1330,14 @@
               <w:rPr>
                 <w:rFonts w:ascii="Lato" w:hAnsi="Lato" w:cs="Lato"/>
                 <w:noProof/>
-                <w:sz w:val="18"/>
-                <w:szCs w:val="18"/>
+                <w:sz w:val="20"/>
+                <w:szCs w:val="20"/>
                 <w:lang w:val="en-US"/>
               </w:rPr>
               <mc:AlternateContent>
                 <mc:Choice Requires="wps">
                   <w:drawing>
-                    <wp:anchor distT="0" distB="0" distL="114300" distR="114300" simplePos="0" relativeHeight="251829248" behindDoc="0" locked="0" layoutInCell="1" allowOverlap="1" wp14:anchorId="74AD98E8" wp14:editId="7D855F37">
+                    <wp:anchor distT="0" distB="0" distL="114300" distR="114300" simplePos="0" relativeHeight="251829248" behindDoc="0" locked="0" layoutInCell="1" allowOverlap="1" wp14:anchorId="74AD98E8" wp14:editId="4E80A32F">
                       <wp:simplePos x="0" y="0"/>
                       <wp:positionH relativeFrom="column">
                         <wp:posOffset>-22225</wp:posOffset>
@@ -2397,7 +1393,7 @@
                 </mc:Choice>
                 <mc:Fallback>
                   <w:pict>
-                    <v:line w14:anchorId="46BC8449" id="Straight Connector 2" o:spid="_x0000_s1026" style="position:absolute;z-index:251829248;visibility:visible;mso-wrap-style:square;mso-width-percent:0;mso-height-percent:0;mso-wrap-distance-left:9pt;mso-wrap-distance-top:0;mso-wrap-distance-right:9pt;mso-wrap-distance-bottom:0;mso-position-horizontal:absolute;mso-position-horizontal-relative:text;mso-position-vertical:absolute;mso-position-vertical-relative:text;mso-width-percent:0;mso-height-percent:0;mso-width-relative:margin;mso-height-relative:margin" from="-1.75pt,2.7pt" to="-1.75pt,71.55pt" o:gfxdata="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" strokecolor="#a5a5a5 [3206]" strokeweight="1.5pt">
+                    <v:line w14:anchorId="646A473F" id="Straight Connector 2" o:spid="_x0000_s1026" style="position:absolute;z-index:251829248;visibility:visible;mso-wrap-style:square;mso-width-percent:0;mso-height-percent:0;mso-wrap-distance-left:9pt;mso-wrap-distance-top:0;mso-wrap-distance-right:9pt;mso-wrap-distance-bottom:0;mso-position-horizontal:absolute;mso-position-horizontal-relative:text;mso-position-vertical:absolute;mso-position-vertical-relative:text;mso-width-percent:0;mso-height-percent:0;mso-width-relative:margin;mso-height-relative:margin" from="-1.75pt,2.7pt" to="-1.75pt,71.55pt" o:gfxdata="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" strokecolor="#a5a5a5 [3206]" strokeweight="1.5pt">
                       <v:stroke joinstyle="miter"/>
                     </v:line>
                   </w:pict>
@@ -2407,8 +1403,8 @@
             <w:r>
               <w:rPr>
                 <w:rFonts w:ascii="Lato" w:hAnsi="Lato" w:cs="Lato"/>
-                <w:sz w:val="18"/>
-                <w:szCs w:val="18"/>
+                <w:sz w:val="20"/>
+                <w:szCs w:val="20"/>
                 <w:lang w:val="en-US"/>
               </w:rPr>
               <w:t>1 year of experience as a Full Stack Developer.</w:t>
@@ -2424,16 +1420,16 @@
               <w:ind w:left="306" w:hanging="219"/>
               <w:rPr>
                 <w:rFonts w:ascii="Lato" w:hAnsi="Lato" w:cs="Lato"/>
-                <w:sz w:val="18"/>
-                <w:szCs w:val="18"/>
-                <w:lang w:val="en-US"/>
-              </w:rPr>
-            </w:pPr>
-            <w:r>
-              <w:rPr>
-                <w:rFonts w:ascii="Lato" w:hAnsi="Lato" w:cs="Lato"/>
-                <w:sz w:val="18"/>
-                <w:szCs w:val="18"/>
+                <w:sz w:val="20"/>
+                <w:szCs w:val="20"/>
+                <w:lang w:val="en-US"/>
+              </w:rPr>
+            </w:pPr>
+            <w:r>
+              <w:rPr>
+                <w:rFonts w:ascii="Lato" w:hAnsi="Lato" w:cs="Lato"/>
+                <w:sz w:val="20"/>
+                <w:szCs w:val="20"/>
                 <w:lang w:val="en-US"/>
               </w:rPr>
               <w:t>Professional experience with HTML, CSS, JavaScript, PHP, SQL, ASP Classic, Git.</w:t>
@@ -2449,16 +1445,16 @@
               <w:ind w:left="306" w:hanging="219"/>
               <w:rPr>
                 <w:rFonts w:ascii="Lato" w:hAnsi="Lato" w:cs="Lato"/>
-                <w:sz w:val="18"/>
-                <w:szCs w:val="18"/>
-                <w:lang w:val="en-US"/>
-              </w:rPr>
-            </w:pPr>
-            <w:r>
-              <w:rPr>
-                <w:rFonts w:ascii="Lato" w:hAnsi="Lato" w:cs="Lato"/>
-                <w:sz w:val="18"/>
-                <w:szCs w:val="18"/>
+                <w:sz w:val="20"/>
+                <w:szCs w:val="20"/>
+                <w:lang w:val="en-US"/>
+              </w:rPr>
+            </w:pPr>
+            <w:r>
+              <w:rPr>
+                <w:rFonts w:ascii="Lato" w:hAnsi="Lato" w:cs="Lato"/>
+                <w:sz w:val="20"/>
+                <w:szCs w:val="20"/>
                 <w:lang w:val="en-US"/>
               </w:rPr>
               <w:t>College courses experience with Java, C, C++, Python, Unreal Engine, Android.</w:t>
@@ -2474,16 +1470,16 @@
               <w:ind w:left="306" w:hanging="219"/>
               <w:rPr>
                 <w:rFonts w:ascii="Lato" w:hAnsi="Lato" w:cs="Lato"/>
-                <w:sz w:val="18"/>
-                <w:szCs w:val="18"/>
-                <w:lang w:val="en-US"/>
-              </w:rPr>
-            </w:pPr>
-            <w:r>
-              <w:rPr>
-                <w:rFonts w:ascii="Lato" w:hAnsi="Lato" w:cs="Lato"/>
-                <w:sz w:val="18"/>
-                <w:szCs w:val="18"/>
+                <w:sz w:val="20"/>
+                <w:szCs w:val="20"/>
+                <w:lang w:val="en-US"/>
+              </w:rPr>
+            </w:pPr>
+            <w:r>
+              <w:rPr>
+                <w:rFonts w:ascii="Lato" w:hAnsi="Lato" w:cs="Lato"/>
+                <w:sz w:val="20"/>
+                <w:szCs w:val="20"/>
                 <w:lang w:val="en-US"/>
               </w:rPr>
               <w:t>Udemy Certifications:</w:t>
@@ -2499,27 +1495,27 @@
               <w:ind w:left="589" w:hanging="218"/>
               <w:rPr>
                 <w:rFonts w:ascii="Lato" w:hAnsi="Lato" w:cs="Lato"/>
-                <w:sz w:val="18"/>
-                <w:szCs w:val="18"/>
-                <w:lang w:val="en-US"/>
-              </w:rPr>
-            </w:pPr>
-            <w:r>
-              <w:rPr>
-                <w:rFonts w:ascii="Lato" w:hAnsi="Lato" w:cs="Lato"/>
-                <w:sz w:val="18"/>
-                <w:szCs w:val="18"/>
+                <w:sz w:val="20"/>
+                <w:szCs w:val="20"/>
+                <w:lang w:val="en-US"/>
+              </w:rPr>
+            </w:pPr>
+            <w:r>
+              <w:rPr>
+                <w:rFonts w:ascii="Lato" w:hAnsi="Lato" w:cs="Lato"/>
+                <w:sz w:val="20"/>
+                <w:szCs w:val="20"/>
                 <w:lang w:val="en-US"/>
               </w:rPr>
               <w:t xml:space="preserve">The Web Developer Bootcamp </w:t>
             </w:r>
-            <w:hyperlink r:id="rId28" w:history="1">
+            <w:hyperlink r:id="rId25" w:history="1">
               <w:r>
                 <w:rPr>
                   <w:rStyle w:val="Hyperlink"/>
                   <w:rFonts w:ascii="Lato" w:hAnsi="Lato" w:cs="Lato"/>
-                  <w:sz w:val="18"/>
-                  <w:szCs w:val="18"/>
+                  <w:sz w:val="20"/>
+                  <w:szCs w:val="20"/>
                   <w:lang w:val="en-US"/>
                 </w:rPr>
                 <w:t>[http://ude.my/UC-OO5R6JW0]</w:t>
@@ -2536,16 +1532,16 @@
               <w:ind w:left="589" w:hanging="218"/>
               <w:rPr>
                 <w:rFonts w:ascii="Lato" w:hAnsi="Lato" w:cs="Lato"/>
-                <w:sz w:val="18"/>
-                <w:szCs w:val="18"/>
-                <w:lang w:val="en-US"/>
-              </w:rPr>
-            </w:pPr>
-            <w:r>
-              <w:rPr>
-                <w:rFonts w:ascii="Lato" w:hAnsi="Lato" w:cs="Lato"/>
-                <w:sz w:val="18"/>
-                <w:szCs w:val="18"/>
+                <w:sz w:val="20"/>
+                <w:szCs w:val="20"/>
+                <w:lang w:val="en-US"/>
+              </w:rPr>
+            </w:pPr>
+            <w:r>
+              <w:rPr>
+                <w:rFonts w:ascii="Lato" w:hAnsi="Lato" w:cs="Lato"/>
+                <w:sz w:val="20"/>
+                <w:szCs w:val="20"/>
                 <w:lang w:val="en-US"/>
               </w:rPr>
               <w:t>The Modern React Bootcamp [Ongoing]</w:t>
@@ -2564,7 +1560,7 @@
         </w:tc>
         <w:tc>
           <w:tcPr>
-            <w:tcW w:w="2551" w:type="dxa"/>
+            <w:tcW w:w="2967" w:type="dxa"/>
             <w:vMerge/>
           </w:tcPr>
           <w:p>
@@ -2583,8 +1579,7 @@
         </w:trPr>
         <w:tc>
           <w:tcPr>
-            <w:tcW w:w="8916" w:type="dxa"/>
-            <w:gridSpan w:val="5"/>
+            <w:tcW w:w="8500" w:type="dxa"/>
           </w:tcPr>
           <w:p>
             <w:pPr>
@@ -2598,6 +1593,80 @@
                 <w:lang w:val="en-US"/>
               </w:rPr>
             </w:pPr>
+            <w:r>
+              <w:rPr>
+                <w:rFonts w:ascii="Lato" w:hAnsi="Lato" w:cs="Lato"/>
+                <w:noProof/>
+                <w:sz w:val="18"/>
+                <w:szCs w:val="18"/>
+                <w:lang w:val="en-US"/>
+              </w:rPr>
+              <mc:AlternateContent>
+                <mc:Choice Requires="wps">
+                  <w:drawing>
+                    <wp:anchor distT="0" distB="0" distL="114300" distR="114300" simplePos="0" relativeHeight="251865088" behindDoc="0" locked="0" layoutInCell="1" allowOverlap="1" wp14:anchorId="34AE9C0F" wp14:editId="428522D2">
+                      <wp:simplePos x="0" y="0"/>
+                      <wp:positionH relativeFrom="column">
+                        <wp:posOffset>5195661</wp:posOffset>
+                      </wp:positionH>
+                      <wp:positionV relativeFrom="paragraph">
+                        <wp:posOffset>-246198</wp:posOffset>
+                      </wp:positionV>
+                      <wp:extent cx="1905" cy="523875"/>
+                      <wp:effectExtent l="0" t="0" r="36195" b="28575"/>
+                      <wp:wrapNone/>
+                      <wp:docPr id="29" name="Straight Connector 29"/>
+                      <wp:cNvGraphicFramePr/>
+                      <a:graphic xmlns:a="http://schemas.openxmlformats.org/drawingml/2006/main">
+                        <a:graphicData uri="http://schemas.microsoft.com/office/word/2010/wordprocessingShape">
+                          <wps:wsp>
+                            <wps:cNvCnPr/>
+                            <wps:spPr>
+                              <a:xfrm>
+                                <a:off x="0" y="0"/>
+                                <a:ext cx="1905" cy="523875"/>
+                              </a:xfrm>
+                              <a:prstGeom prst="line">
+                                <a:avLst/>
+                              </a:prstGeom>
+                              <a:ln w="19050"/>
+                            </wps:spPr>
+                            <wps:style>
+                              <a:lnRef idx="1">
+                                <a:schemeClr val="accent3"/>
+                              </a:lnRef>
+                              <a:fillRef idx="0">
+                                <a:schemeClr val="accent3"/>
+                              </a:fillRef>
+                              <a:effectRef idx="0">
+                                <a:schemeClr val="accent3"/>
+                              </a:effectRef>
+                              <a:fontRef idx="minor">
+                                <a:schemeClr val="tx1"/>
+                              </a:fontRef>
+                            </wps:style>
+                            <wps:bodyPr/>
+                          </wps:wsp>
+                        </a:graphicData>
+                      </a:graphic>
+                      <wp14:sizeRelH relativeFrom="margin">
+                        <wp14:pctWidth>0</wp14:pctWidth>
+                      </wp14:sizeRelH>
+                      <wp14:sizeRelV relativeFrom="margin">
+                        <wp14:pctHeight>0</wp14:pctHeight>
+                      </wp14:sizeRelV>
+                    </wp:anchor>
+                  </w:drawing>
+                </mc:Choice>
+                <mc:Fallback>
+                  <w:pict>
+                    <v:line w14:anchorId="6C3E77CF" id="Straight Connector 29" o:spid="_x0000_s1026" style="position:absolute;z-index:251865088;visibility:visible;mso-wrap-style:square;mso-width-percent:0;mso-height-percent:0;mso-wrap-distance-left:9pt;mso-wrap-distance-top:0;mso-wrap-distance-right:9pt;mso-wrap-distance-bottom:0;mso-position-horizontal:absolute;mso-position-horizontal-relative:text;mso-position-vertical:absolute;mso-position-vertical-relative:text;mso-width-percent:0;mso-height-percent:0;mso-width-relative:margin;mso-height-relative:margin" from="409.1pt,-19.4pt" to="409.25pt,21.85pt" o:gfxdata="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" strokecolor="#a5a5a5 [3206]" strokeweight="1.5pt">
+                      <v:stroke joinstyle="miter"/>
+                    </v:line>
+                  </w:pict>
+                </mc:Fallback>
+              </mc:AlternateContent>
+            </w:r>
             <w:r>
               <w:rPr>
                 <w:rFonts w:ascii="Lato Black" w:hAnsi="Lato Black" w:cs="Lato"/>
@@ -2609,7 +1678,7 @@
                 <w:lang w:val="en-US"/>
               </w:rPr>
               <w:drawing>
-                <wp:anchor distT="0" distB="0" distL="114300" distR="114300" simplePos="0" relativeHeight="251862016" behindDoc="0" locked="0" layoutInCell="1" allowOverlap="1" wp14:anchorId="790E381E" wp14:editId="43199D3B">
+                <wp:anchor distT="0" distB="0" distL="114300" distR="114300" simplePos="0" relativeHeight="251862016" behindDoc="0" locked="0" layoutInCell="1" allowOverlap="1" wp14:anchorId="790E381E" wp14:editId="38012774">
                   <wp:simplePos x="0" y="0"/>
                   <wp:positionH relativeFrom="column">
                     <wp:posOffset>-43815</wp:posOffset>
@@ -2632,13 +1701,13 @@
                           <pic:cNvPicPr/>
                         </pic:nvPicPr>
                         <pic:blipFill>
-                          <a:blip r:embed="rId29" cstate="screen">
+                          <a:blip r:embed="rId26" cstate="screen">
                             <a:extLst>
                               <a:ext uri="{28A0092B-C50C-407E-A947-70E740481C1C}">
                                 <a14:useLocalDpi xmlns:a14="http://schemas.microsoft.com/office/drawing/2010/main"/>
                               </a:ext>
                               <a:ext uri="{96DAC541-7B7A-43D3-8B79-37D633B846F1}">
-                                <asvg:svgBlip xmlns:asvg="http://schemas.microsoft.com/office/drawing/2016/SVG/main" r:embed="rId30"/>
+                                <asvg:svgBlip xmlns:asvg="http://schemas.microsoft.com/office/drawing/2016/SVG/main" r:embed="rId27"/>
                               </a:ext>
                             </a:extLst>
                           </a:blip>
@@ -2685,8 +1754,8 @@
               <w:ind w:left="157"/>
               <w:rPr>
                 <w:rFonts w:ascii="Lato" w:hAnsi="Lato" w:cs="Lato"/>
-                <w:sz w:val="18"/>
-                <w:szCs w:val="18"/>
+                <w:sz w:val="20"/>
+                <w:szCs w:val="20"/>
                 <w:lang w:val="en-US"/>
               </w:rPr>
             </w:pPr>
@@ -2694,14 +1763,14 @@
               <w:rPr>
                 <w:rFonts w:ascii="Lato" w:hAnsi="Lato" w:cs="Lato"/>
                 <w:noProof/>
-                <w:sz w:val="18"/>
-                <w:szCs w:val="18"/>
+                <w:sz w:val="20"/>
+                <w:szCs w:val="20"/>
                 <w:lang w:val="en-US"/>
               </w:rPr>
               <mc:AlternateContent>
                 <mc:Choice Requires="wps">
                   <w:drawing>
-                    <wp:anchor distT="0" distB="0" distL="114300" distR="114300" simplePos="0" relativeHeight="251863040" behindDoc="0" locked="0" layoutInCell="1" allowOverlap="1" wp14:anchorId="5DD60609" wp14:editId="497085F3">
+                    <wp:anchor distT="0" distB="0" distL="114300" distR="114300" simplePos="0" relativeHeight="251863040" behindDoc="0" locked="0" layoutInCell="1" allowOverlap="1" wp14:anchorId="5DD60609" wp14:editId="1F535DC4">
                       <wp:simplePos x="0" y="0"/>
                       <wp:positionH relativeFrom="column">
                         <wp:posOffset>-21590</wp:posOffset>
@@ -2757,7 +1826,7 @@
                 </mc:Choice>
                 <mc:Fallback>
                   <w:pict>
-                    <v:line w14:anchorId="15739E17" id="Straight Connector 18" o:spid="_x0000_s1026" style="position:absolute;z-index:251863040;visibility:visible;mso-wrap-style:square;mso-width-percent:0;mso-height-percent:0;mso-wrap-distance-left:9pt;mso-wrap-distance-top:0;mso-wrap-distance-right:9pt;mso-wrap-distance-bottom:0;mso-position-horizontal:absolute;mso-position-horizontal-relative:text;mso-position-vertical:absolute;mso-position-vertical-relative:text;mso-width-percent:0;mso-height-percent:0;mso-width-relative:margin;mso-height-relative:margin" from="-1.7pt,3.1pt" to="-1.7pt,23.65pt" o:gfxdata="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" strokecolor="#a5a5a5 [3206]" strokeweight="1.5pt">
+                    <v:line w14:anchorId="311DB0F6" id="Straight Connector 18" o:spid="_x0000_s1026" style="position:absolute;z-index:251863040;visibility:visible;mso-wrap-style:square;mso-width-percent:0;mso-height-percent:0;mso-wrap-distance-left:9pt;mso-wrap-distance-top:0;mso-wrap-distance-right:9pt;mso-wrap-distance-bottom:0;mso-position-horizontal:absolute;mso-position-horizontal-relative:text;mso-position-vertical:absolute;mso-position-vertical-relative:text;mso-width-percent:0;mso-height-percent:0;mso-width-relative:margin;mso-height-relative:margin" from="-1.7pt,3.1pt" to="-1.7pt,23.65pt" o:gfxdata="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" strokecolor="#a5a5a5 [3206]" strokeweight="1.5pt">
                       <v:stroke joinstyle="miter"/>
                     </v:line>
                   </w:pict>
@@ -2767,8 +1836,8 @@
             <w:r>
               <w:rPr>
                 <w:rFonts w:ascii="Lato" w:hAnsi="Lato" w:cs="Lato"/>
-                <w:sz w:val="18"/>
-                <w:szCs w:val="18"/>
+                <w:sz w:val="20"/>
+                <w:szCs w:val="20"/>
                 <w:lang w:val="en-US"/>
               </w:rPr>
               <w:t xml:space="preserve">Bachelor of Software Engineering, </w:t>
@@ -2777,8 +1846,8 @@
             <w:r>
               <w:rPr>
                 <w:rFonts w:ascii="Lato" w:hAnsi="Lato" w:cs="Lato"/>
-                <w:sz w:val="18"/>
-                <w:szCs w:val="18"/>
+                <w:sz w:val="20"/>
+                <w:szCs w:val="20"/>
                 <w:lang w:val="en-US"/>
               </w:rPr>
               <w:t>Afeka</w:t>
@@ -2787,8 +1856,8 @@
             <w:r>
               <w:rPr>
                 <w:rFonts w:ascii="Lato" w:hAnsi="Lato" w:cs="Lato"/>
-                <w:sz w:val="18"/>
-                <w:szCs w:val="18"/>
+                <w:sz w:val="20"/>
+                <w:szCs w:val="20"/>
                 <w:lang w:val="en-US"/>
               </w:rPr>
               <w:t xml:space="preserve"> college of Engineering, Tel Aviv</w:t>
@@ -2801,8 +1870,8 @@
               <w:rPr>
                 <w:rFonts w:ascii="Lato" w:hAnsi="Lato" w:cs="Lato"/>
                 <w:color w:val="2E74B5" w:themeColor="accent5" w:themeShade="BF"/>
-                <w:sz w:val="16"/>
-                <w:szCs w:val="16"/>
+                <w:sz w:val="18"/>
+                <w:szCs w:val="18"/>
                 <w:lang w:val="en-US"/>
               </w:rPr>
             </w:pPr>
@@ -2810,11 +1879,21 @@
               <w:rPr>
                 <w:rFonts w:ascii="Lato" w:hAnsi="Lato" w:cs="Lato"/>
                 <w:color w:val="2E74B5" w:themeColor="accent5" w:themeShade="BF"/>
-                <w:sz w:val="16"/>
-                <w:szCs w:val="16"/>
-                <w:lang w:val="en-US"/>
-              </w:rPr>
-              <w:t>2015 – Present</w:t>
+                <w:sz w:val="18"/>
+                <w:szCs w:val="18"/>
+                <w:lang w:val="en-US"/>
+              </w:rPr>
+              <w:t xml:space="preserve">2015 – </w:t>
+            </w:r>
+            <w:r>
+              <w:rPr>
+                <w:rFonts w:ascii="Lato" w:hAnsi="Lato" w:cs="Lato"/>
+                <w:color w:val="2E74B5" w:themeColor="accent5" w:themeShade="BF"/>
+                <w:sz w:val="18"/>
+                <w:szCs w:val="18"/>
+                <w:lang w:val="en-US"/>
+              </w:rPr>
+              <w:t>2020</w:t>
             </w:r>
           </w:p>
           <w:p>
@@ -2824,8 +1903,8 @@
               <w:rPr>
                 <w:rFonts w:ascii="Lato" w:hAnsi="Lato" w:cs="Lato"/>
                 <w:color w:val="2E74B5" w:themeColor="accent5" w:themeShade="BF"/>
-                <w:sz w:val="16"/>
-                <w:szCs w:val="16"/>
+                <w:sz w:val="18"/>
+                <w:szCs w:val="18"/>
                 <w:lang w:val="en-US"/>
               </w:rPr>
             </w:pPr>
@@ -2833,88 +1912,14 @@
               <w:rPr>
                 <w:rFonts w:ascii="Lato" w:hAnsi="Lato" w:cs="Lato"/>
                 <w:noProof/>
-                <w:sz w:val="18"/>
-                <w:szCs w:val="18"/>
+                <w:sz w:val="20"/>
+                <w:szCs w:val="20"/>
                 <w:lang w:val="en-US"/>
               </w:rPr>
               <mc:AlternateContent>
                 <mc:Choice Requires="wps">
                   <w:drawing>
-                    <wp:anchor distT="0" distB="0" distL="114300" distR="114300" simplePos="0" relativeHeight="251865088" behindDoc="0" locked="0" layoutInCell="1" allowOverlap="1" wp14:anchorId="34AE9C0F" wp14:editId="7CCFA79F">
-                      <wp:simplePos x="0" y="0"/>
-                      <wp:positionH relativeFrom="column">
-                        <wp:posOffset>5476240</wp:posOffset>
-                      </wp:positionH>
-                      <wp:positionV relativeFrom="paragraph">
-                        <wp:posOffset>24130</wp:posOffset>
-                      </wp:positionV>
-                      <wp:extent cx="1905" cy="523875"/>
-                      <wp:effectExtent l="0" t="0" r="36195" b="28575"/>
-                      <wp:wrapNone/>
-                      <wp:docPr id="29" name="Straight Connector 29"/>
-                      <wp:cNvGraphicFramePr/>
-                      <a:graphic xmlns:a="http://schemas.openxmlformats.org/drawingml/2006/main">
-                        <a:graphicData uri="http://schemas.microsoft.com/office/word/2010/wordprocessingShape">
-                          <wps:wsp>
-                            <wps:cNvCnPr/>
-                            <wps:spPr>
-                              <a:xfrm>
-                                <a:off x="0" y="0"/>
-                                <a:ext cx="1905" cy="523875"/>
-                              </a:xfrm>
-                              <a:prstGeom prst="line">
-                                <a:avLst/>
-                              </a:prstGeom>
-                              <a:ln w="19050"/>
-                            </wps:spPr>
-                            <wps:style>
-                              <a:lnRef idx="1">
-                                <a:schemeClr val="accent3"/>
-                              </a:lnRef>
-                              <a:fillRef idx="0">
-                                <a:schemeClr val="accent3"/>
-                              </a:fillRef>
-                              <a:effectRef idx="0">
-                                <a:schemeClr val="accent3"/>
-                              </a:effectRef>
-                              <a:fontRef idx="minor">
-                                <a:schemeClr val="tx1"/>
-                              </a:fontRef>
-                            </wps:style>
-                            <wps:bodyPr/>
-                          </wps:wsp>
-                        </a:graphicData>
-                      </a:graphic>
-                      <wp14:sizeRelH relativeFrom="margin">
-                        <wp14:pctWidth>0</wp14:pctWidth>
-                      </wp14:sizeRelH>
-                      <wp14:sizeRelV relativeFrom="margin">
-                        <wp14:pctHeight>0</wp14:pctHeight>
-                      </wp14:sizeRelV>
-                    </wp:anchor>
-                  </w:drawing>
-                </mc:Choice>
-                <mc:Fallback>
-                  <w:pict>
-                    <v:line w14:anchorId="39C62FE6" id="Straight Connector 29" o:spid="_x0000_s1026" style="position:absolute;z-index:251865088;visibility:visible;mso-wrap-style:square;mso-width-percent:0;mso-height-percent:0;mso-wrap-distance-left:9pt;mso-wrap-distance-top:0;mso-wrap-distance-right:9pt;mso-wrap-distance-bottom:0;mso-position-horizontal:absolute;mso-position-horizontal-relative:text;mso-position-vertical:absolute;mso-position-vertical-relative:text;mso-width-percent:0;mso-height-percent:0;mso-width-relative:margin;mso-height-relative:margin" from="431.2pt,1.9pt" to="431.35pt,43.15pt" o:gfxdata="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" strokecolor="#a5a5a5 [3206]" strokeweight="1.5pt">
-                      <v:stroke joinstyle="miter"/>
-                    </v:line>
-                  </w:pict>
-                </mc:Fallback>
-              </mc:AlternateContent>
-            </w:r>
-            <w:r>
-              <w:rPr>
-                <w:rFonts w:ascii="Lato" w:hAnsi="Lato" w:cs="Lato"/>
-                <w:noProof/>
-                <w:sz w:val="18"/>
-                <w:szCs w:val="18"/>
-                <w:lang w:val="en-US"/>
-              </w:rPr>
-              <mc:AlternateContent>
-                <mc:Choice Requires="wps">
-                  <w:drawing>
-                    <wp:anchor distT="0" distB="0" distL="114300" distR="114300" simplePos="0" relativeHeight="251864064" behindDoc="0" locked="0" layoutInCell="1" allowOverlap="1" wp14:anchorId="57A57885" wp14:editId="455E71A0">
+                    <wp:anchor distT="0" distB="0" distL="114300" distR="114300" simplePos="0" relativeHeight="251864064" behindDoc="0" locked="0" layoutInCell="1" allowOverlap="1" wp14:anchorId="57A57885" wp14:editId="5C40ECC3">
                       <wp:simplePos x="0" y="0"/>
                       <wp:positionH relativeFrom="column">
                         <wp:posOffset>-21362</wp:posOffset>
@@ -2970,7 +1975,7 @@
                 </mc:Choice>
                 <mc:Fallback>
                   <w:pict>
-                    <v:line w14:anchorId="2AB1E4B0" id="Straight Connector 19" o:spid="_x0000_s1026" style="position:absolute;z-index:251864064;visibility:visible;mso-wrap-style:square;mso-width-percent:0;mso-height-percent:0;mso-wrap-distance-left:9pt;mso-wrap-distance-top:0;mso-wrap-distance-right:9pt;mso-wrap-distance-bottom:0;mso-position-horizontal:absolute;mso-position-horizontal-relative:text;mso-position-vertical:absolute;mso-position-vertical-relative:text;mso-width-percent:0;mso-height-percent:0;mso-width-relative:margin;mso-height-relative:margin" from="-1.7pt,3.05pt" to="-1.7pt,24.15pt" o:gfxdata="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" strokecolor="#a5a5a5 [3206]" strokeweight="1.5pt">
+                    <v:line w14:anchorId="5F083C2D" id="Straight Connector 19" o:spid="_x0000_s1026" style="position:absolute;z-index:251864064;visibility:visible;mso-wrap-style:square;mso-width-percent:0;mso-height-percent:0;mso-wrap-distance-left:9pt;mso-wrap-distance-top:0;mso-wrap-distance-right:9pt;mso-wrap-distance-bottom:0;mso-position-horizontal:absolute;mso-position-horizontal-relative:text;mso-position-vertical:absolute;mso-position-vertical-relative:text;mso-width-percent:0;mso-height-percent:0;mso-width-relative:margin;mso-height-relative:margin" from="-1.7pt,3.05pt" to="-1.7pt,24.15pt" o:gfxdata="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" strokecolor="#a5a5a5 [3206]" strokeweight="1.5pt">
                       <v:stroke joinstyle="miter"/>
                     </v:line>
                   </w:pict>
@@ -2980,8 +1985,8 @@
             <w:r>
               <w:rPr>
                 <w:rFonts w:ascii="Lato" w:hAnsi="Lato" w:cs="Lato"/>
-                <w:sz w:val="18"/>
-                <w:szCs w:val="18"/>
+                <w:sz w:val="20"/>
+                <w:szCs w:val="20"/>
                 <w:lang w:val="en-US"/>
               </w:rPr>
               <w:t xml:space="preserve">High School Diploma, Ort Greenberg, </w:t>
@@ -2990,8 +1995,8 @@
             <w:r>
               <w:rPr>
                 <w:rFonts w:ascii="Lato" w:hAnsi="Lato" w:cs="Lato"/>
-                <w:sz w:val="18"/>
-                <w:szCs w:val="18"/>
+                <w:sz w:val="20"/>
+                <w:szCs w:val="20"/>
                 <w:lang w:val="en-US"/>
               </w:rPr>
               <w:t>Qiryat</w:t>
@@ -3000,8 +2005,8 @@
             <w:r>
               <w:rPr>
                 <w:rFonts w:ascii="Lato" w:hAnsi="Lato" w:cs="Lato"/>
-                <w:sz w:val="18"/>
-                <w:szCs w:val="18"/>
+                <w:sz w:val="20"/>
+                <w:szCs w:val="20"/>
                 <w:lang w:val="en-US"/>
               </w:rPr>
               <w:t xml:space="preserve"> </w:t>
@@ -3010,8 +2015,8 @@
             <w:r>
               <w:rPr>
                 <w:rFonts w:ascii="Lato" w:hAnsi="Lato" w:cs="Lato"/>
-                <w:sz w:val="18"/>
-                <w:szCs w:val="18"/>
+                <w:sz w:val="20"/>
+                <w:szCs w:val="20"/>
                 <w:lang w:val="en-US"/>
               </w:rPr>
               <w:t>Tivon</w:t>
@@ -3020,17 +2025,19 @@
             <w:r>
               <w:rPr>
                 <w:rFonts w:ascii="Lato" w:hAnsi="Lato" w:cs="Lato"/>
-                <w:sz w:val="18"/>
-                <w:szCs w:val="18"/>
+                <w:sz w:val="20"/>
+                <w:szCs w:val="20"/>
                 <w:lang w:val="en-US"/>
               </w:rPr>
               <w:t xml:space="preserve"> </w:t>
             </w:r>
-            <w:r>
-              <w:rPr>
-                <w:rFonts w:ascii="Lato" w:hAnsi="Lato" w:cs="Lato"/>
-                <w:sz w:val="18"/>
-                <w:szCs w:val="18"/>
+            <w:bookmarkStart w:id="0" w:name="_GoBack"/>
+            <w:bookmarkEnd w:id="0"/>
+            <w:r>
+              <w:rPr>
+                <w:rFonts w:ascii="Lato" w:hAnsi="Lato" w:cs="Lato"/>
+                <w:sz w:val="20"/>
+                <w:szCs w:val="20"/>
                 <w:lang w:val="en-US"/>
               </w:rPr>
               <w:br/>
@@ -3039,8 +2046,8 @@
               <w:rPr>
                 <w:rFonts w:ascii="Lato" w:hAnsi="Lato" w:cs="Lato"/>
                 <w:color w:val="2E74B5" w:themeColor="accent5" w:themeShade="BF"/>
-                <w:sz w:val="16"/>
-                <w:szCs w:val="16"/>
+                <w:sz w:val="18"/>
+                <w:szCs w:val="18"/>
                 <w:lang w:val="en-US"/>
               </w:rPr>
               <w:t>2004 – 2007</w:t>
@@ -3061,7 +2068,7 @@
         </w:tc>
         <w:tc>
           <w:tcPr>
-            <w:tcW w:w="2551" w:type="dxa"/>
+            <w:tcW w:w="2967" w:type="dxa"/>
             <w:vMerge/>
           </w:tcPr>
           <w:p>
@@ -3080,8 +2087,7 @@
         </w:trPr>
         <w:tc>
           <w:tcPr>
-            <w:tcW w:w="8916" w:type="dxa"/>
-            <w:gridSpan w:val="5"/>
+            <w:tcW w:w="8500" w:type="dxa"/>
           </w:tcPr>
           <w:p>
             <w:pPr>
@@ -3106,7 +2112,7 @@
                 <w:lang w:val="en-US"/>
               </w:rPr>
               <w:drawing>
-                <wp:anchor distT="0" distB="0" distL="114300" distR="114300" simplePos="0" relativeHeight="251867136" behindDoc="0" locked="0" layoutInCell="1" allowOverlap="1" wp14:anchorId="184D9ADF" wp14:editId="13DA57B2">
+                <wp:anchor distT="0" distB="0" distL="114300" distR="114300" simplePos="0" relativeHeight="251867136" behindDoc="0" locked="0" layoutInCell="1" allowOverlap="1" wp14:anchorId="184D9ADF" wp14:editId="41C7D666">
                   <wp:simplePos x="0" y="0"/>
                   <wp:positionH relativeFrom="column">
                     <wp:posOffset>-53975</wp:posOffset>
@@ -3129,13 +2135,13 @@
                           <pic:cNvPicPr/>
                         </pic:nvPicPr>
                         <pic:blipFill>
-                          <a:blip r:embed="rId31" cstate="screen">
+                          <a:blip r:embed="rId28" cstate="screen">
                             <a:extLst>
                               <a:ext uri="{28A0092B-C50C-407E-A947-70E740481C1C}">
                                 <a14:useLocalDpi xmlns:a14="http://schemas.microsoft.com/office/drawing/2010/main"/>
                               </a:ext>
                               <a:ext uri="{96DAC541-7B7A-43D3-8B79-37D633B846F1}">
-                                <asvg:svgBlip xmlns:asvg="http://schemas.microsoft.com/office/drawing/2016/SVG/main" r:embed="rId32"/>
+                                <asvg:svgBlip xmlns:asvg="http://schemas.microsoft.com/office/drawing/2016/SVG/main" r:embed="rId29"/>
                               </a:ext>
                             </a:extLst>
                           </a:blip>
@@ -3188,8 +2194,8 @@
               <w:ind w:left="447"/>
               <w:rPr>
                 <w:rFonts w:ascii="Lato" w:hAnsi="Lato" w:cs="Lato"/>
-                <w:sz w:val="18"/>
-                <w:szCs w:val="18"/>
+                <w:sz w:val="20"/>
+                <w:szCs w:val="20"/>
                 <w:lang w:val="en-US"/>
               </w:rPr>
             </w:pPr>
@@ -3197,82 +2203,8 @@
               <w:rPr>
                 <w:rFonts w:ascii="Lato" w:hAnsi="Lato" w:cs="Lato"/>
                 <w:noProof/>
-                <w:sz w:val="18"/>
-                <w:szCs w:val="18"/>
-                <w:lang w:val="en-US"/>
-              </w:rPr>
-              <mc:AlternateContent>
-                <mc:Choice Requires="wps">
-                  <w:drawing>
-                    <wp:anchor distT="0" distB="0" distL="114300" distR="114300" simplePos="0" relativeHeight="251873280" behindDoc="0" locked="0" layoutInCell="1" allowOverlap="1" wp14:anchorId="19DA52BD" wp14:editId="3165E7F3">
-                      <wp:simplePos x="0" y="0"/>
-                      <wp:positionH relativeFrom="column">
-                        <wp:posOffset>5486192</wp:posOffset>
-                      </wp:positionH>
-                      <wp:positionV relativeFrom="paragraph">
-                        <wp:posOffset>44343</wp:posOffset>
-                      </wp:positionV>
-                      <wp:extent cx="3068" cy="739498"/>
-                      <wp:effectExtent l="0" t="0" r="35560" b="22860"/>
-                      <wp:wrapNone/>
-                      <wp:docPr id="28" name="Straight Connector 28"/>
-                      <wp:cNvGraphicFramePr/>
-                      <a:graphic xmlns:a="http://schemas.openxmlformats.org/drawingml/2006/main">
-                        <a:graphicData uri="http://schemas.microsoft.com/office/word/2010/wordprocessingShape">
-                          <wps:wsp>
-                            <wps:cNvCnPr/>
-                            <wps:spPr>
-                              <a:xfrm>
-                                <a:off x="0" y="0"/>
-                                <a:ext cx="3068" cy="739498"/>
-                              </a:xfrm>
-                              <a:prstGeom prst="line">
-                                <a:avLst/>
-                              </a:prstGeom>
-                              <a:ln w="19050"/>
-                            </wps:spPr>
-                            <wps:style>
-                              <a:lnRef idx="1">
-                                <a:schemeClr val="accent3"/>
-                              </a:lnRef>
-                              <a:fillRef idx="0">
-                                <a:schemeClr val="accent3"/>
-                              </a:fillRef>
-                              <a:effectRef idx="0">
-                                <a:schemeClr val="accent3"/>
-                              </a:effectRef>
-                              <a:fontRef idx="minor">
-                                <a:schemeClr val="tx1"/>
-                              </a:fontRef>
-                            </wps:style>
-                            <wps:bodyPr/>
-                          </wps:wsp>
-                        </a:graphicData>
-                      </a:graphic>
-                      <wp14:sizeRelH relativeFrom="margin">
-                        <wp14:pctWidth>0</wp14:pctWidth>
-                      </wp14:sizeRelH>
-                      <wp14:sizeRelV relativeFrom="margin">
-                        <wp14:pctHeight>0</wp14:pctHeight>
-                      </wp14:sizeRelV>
-                    </wp:anchor>
-                  </w:drawing>
-                </mc:Choice>
-                <mc:Fallback>
-                  <w:pict>
-                    <v:line w14:anchorId="017C1873" id="Straight Connector 28" o:spid="_x0000_s1026" style="position:absolute;z-index:251873280;visibility:visible;mso-wrap-style:square;mso-width-percent:0;mso-height-percent:0;mso-wrap-distance-left:9pt;mso-wrap-distance-top:0;mso-wrap-distance-right:9pt;mso-wrap-distance-bottom:0;mso-position-horizontal:absolute;mso-position-horizontal-relative:text;mso-position-vertical:absolute;mso-position-vertical-relative:text;mso-width-percent:0;mso-height-percent:0;mso-width-relative:margin;mso-height-relative:margin" from="6in,3.5pt" to="432.25pt,61.75pt" o:gfxdata="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" strokecolor="#a5a5a5 [3206]" strokeweight="1.5pt">
-                      <v:stroke joinstyle="miter"/>
-                    </v:line>
-                  </w:pict>
-                </mc:Fallback>
-              </mc:AlternateContent>
-            </w:r>
-            <w:r>
-              <w:rPr>
-                <w:rFonts w:ascii="Lato" w:hAnsi="Lato" w:cs="Lato"/>
-                <w:noProof/>
-                <w:sz w:val="18"/>
-                <w:szCs w:val="18"/>
+                <w:sz w:val="20"/>
+                <w:szCs w:val="20"/>
                 <w:lang w:val="en-US"/>
               </w:rPr>
               <mc:AlternateContent>
@@ -3347,8 +2279,8 @@
                 <w:b/>
                 <w:bCs/>
                 <w:noProof/>
-                <w:sz w:val="24"/>
-                <w:szCs w:val="24"/>
+                <w:sz w:val="26"/>
+                <w:szCs w:val="26"/>
                 <w:lang w:val="en-US"/>
               </w:rPr>
               <w:drawing>
@@ -3375,7 +2307,7 @@
                           <pic:cNvPicPr/>
                         </pic:nvPicPr>
                         <pic:blipFill>
-                          <a:blip r:embed="rId33" cstate="screen">
+                          <a:blip r:embed="rId30" cstate="screen">
                             <a:extLst>
                               <a:ext uri="{28A0092B-C50C-407E-A947-70E740481C1C}">
                                 <a14:useLocalDpi xmlns:a14="http://schemas.microsoft.com/office/drawing/2010/main"/>
@@ -3410,20 +2342,20 @@
             <w:r>
               <w:rPr>
                 <w:rFonts w:ascii="Lato" w:hAnsi="Lato" w:cs="Lato"/>
-                <w:sz w:val="18"/>
-                <w:szCs w:val="18"/>
+                <w:sz w:val="20"/>
+                <w:szCs w:val="20"/>
                 <w:lang w:val="en-US"/>
               </w:rPr>
               <w:t xml:space="preserve">Full Stack Developer, </w:t>
             </w:r>
-            <w:hyperlink r:id="rId34" w:history="1">
+            <w:hyperlink r:id="rId31" w:history="1">
               <w:proofErr w:type="spellStart"/>
               <w:r>
                 <w:rPr>
                   <w:rStyle w:val="Hyperlink"/>
                   <w:rFonts w:ascii="Lato" w:hAnsi="Lato" w:cs="Lato"/>
-                  <w:sz w:val="18"/>
-                  <w:szCs w:val="18"/>
+                  <w:sz w:val="20"/>
+                  <w:szCs w:val="20"/>
                   <w:lang w:val="en-US"/>
                 </w:rPr>
                 <w:t>AeroCRS</w:t>
@@ -3433,8 +2365,8 @@
             <w:r>
               <w:rPr>
                 <w:rFonts w:ascii="Lato" w:hAnsi="Lato" w:cs="Lato"/>
-                <w:sz w:val="18"/>
-                <w:szCs w:val="18"/>
+                <w:sz w:val="20"/>
+                <w:szCs w:val="20"/>
                 <w:lang w:val="en-US"/>
               </w:rPr>
               <w:t>, Tel Aviv</w:t>
@@ -3447,8 +2379,8 @@
               <w:rPr>
                 <w:rFonts w:ascii="Lato" w:hAnsi="Lato" w:cs="Lato"/>
                 <w:color w:val="2E74B5" w:themeColor="accent5" w:themeShade="BF"/>
-                <w:sz w:val="16"/>
-                <w:szCs w:val="16"/>
+                <w:sz w:val="18"/>
+                <w:szCs w:val="18"/>
                 <w:lang w:val="en-US"/>
               </w:rPr>
             </w:pPr>
@@ -3456,8 +2388,8 @@
               <w:rPr>
                 <w:rFonts w:ascii="Lato" w:hAnsi="Lato" w:cs="Lato"/>
                 <w:color w:val="2E74B5" w:themeColor="accent5" w:themeShade="BF"/>
-                <w:sz w:val="16"/>
-                <w:szCs w:val="16"/>
+                <w:sz w:val="18"/>
+                <w:szCs w:val="18"/>
                 <w:lang w:val="en-US"/>
               </w:rPr>
               <w:t>2019</w:t>
@@ -3473,16 +2405,16 @@
               <w:ind w:left="731" w:hanging="218"/>
               <w:rPr>
                 <w:rFonts w:ascii="Lato" w:hAnsi="Lato" w:cs="Lato"/>
-                <w:sz w:val="16"/>
-                <w:szCs w:val="16"/>
-                <w:lang w:val="en-US"/>
-              </w:rPr>
-            </w:pPr>
-            <w:r>
-              <w:rPr>
-                <w:rFonts w:ascii="Lato" w:hAnsi="Lato" w:cs="Lato"/>
-                <w:sz w:val="16"/>
-                <w:szCs w:val="16"/>
+                <w:sz w:val="18"/>
+                <w:szCs w:val="18"/>
+                <w:lang w:val="en-US"/>
+              </w:rPr>
+            </w:pPr>
+            <w:r>
+              <w:rPr>
+                <w:rFonts w:ascii="Lato" w:hAnsi="Lato" w:cs="Lato"/>
+                <w:sz w:val="18"/>
+                <w:szCs w:val="18"/>
                 <w:lang w:val="en-US"/>
               </w:rPr>
               <w:t>Developed new features, improved and maintained existing features and fixed bugs.</w:t>
@@ -3498,26 +2430,26 @@
               <w:ind w:left="731" w:hanging="218"/>
               <w:rPr>
                 <w:rFonts w:ascii="Lato" w:hAnsi="Lato" w:cs="Lato"/>
-                <w:sz w:val="16"/>
-                <w:szCs w:val="16"/>
-                <w:lang w:val="en-US"/>
-              </w:rPr>
-            </w:pPr>
-            <w:r>
-              <w:rPr>
-                <w:rFonts w:ascii="Lato" w:hAnsi="Lato" w:cs="Lato"/>
-                <w:sz w:val="16"/>
-                <w:szCs w:val="16"/>
-                <w:lang w:val="en-US"/>
-              </w:rPr>
-              <w:t>Worked mostly on the back end with ASP Classic(</w:t>
+                <w:sz w:val="18"/>
+                <w:szCs w:val="18"/>
+                <w:lang w:val="en-US"/>
+              </w:rPr>
+            </w:pPr>
+            <w:r>
+              <w:rPr>
+                <w:rFonts w:ascii="Lato" w:hAnsi="Lato" w:cs="Lato"/>
+                <w:sz w:val="18"/>
+                <w:szCs w:val="18"/>
+                <w:lang w:val="en-US"/>
+              </w:rPr>
+              <w:t>Worked mostly on the backend with ASP Classic(</w:t>
             </w:r>
             <w:proofErr w:type="spellStart"/>
             <w:r>
               <w:rPr>
                 <w:rFonts w:ascii="Lato" w:hAnsi="Lato" w:cs="Lato"/>
-                <w:sz w:val="16"/>
-                <w:szCs w:val="16"/>
+                <w:sz w:val="18"/>
+                <w:szCs w:val="18"/>
                 <w:lang w:val="en-US"/>
               </w:rPr>
               <w:t>VBscript</w:t>
@@ -3526,8 +2458,8 @@
             <w:r>
               <w:rPr>
                 <w:rFonts w:ascii="Lato" w:hAnsi="Lato" w:cs="Lato"/>
-                <w:sz w:val="16"/>
-                <w:szCs w:val="16"/>
+                <w:sz w:val="18"/>
+                <w:szCs w:val="18"/>
                 <w:lang w:val="en-US"/>
               </w:rPr>
               <w:t>) and JavaScript.</w:t>
@@ -3543,45 +2475,28 @@
               <w:ind w:left="731" w:hanging="218"/>
               <w:rPr>
                 <w:rFonts w:ascii="Lato" w:hAnsi="Lato" w:cs="Lato"/>
-                <w:sz w:val="16"/>
-                <w:szCs w:val="16"/>
-                <w:lang w:val="en-US"/>
-              </w:rPr>
-            </w:pPr>
-            <w:r>
-              <w:rPr>
-                <w:rFonts w:ascii="Lato" w:hAnsi="Lato" w:cs="Lato"/>
-                <w:sz w:val="16"/>
-                <w:szCs w:val="16"/>
-                <w:lang w:val="en-US"/>
-              </w:rPr>
-              <w:t xml:space="preserve">Worked on relational database with SQL Server - maintaining, fixing and writing new </w:t>
-            </w:r>
-            <w:r>
-              <w:rPr>
-                <w:rFonts w:ascii="Lato" w:hAnsi="Lato" w:cs="Lato"/>
-                <w:sz w:val="16"/>
-                <w:szCs w:val="16"/>
-                <w:lang w:val="en-US"/>
-              </w:rPr>
-              <w:t>queries,</w:t>
-            </w:r>
-            <w:r>
-              <w:rPr>
-                <w:rFonts w:ascii="Lato" w:hAnsi="Lato" w:cs="Lato"/>
-                <w:sz w:val="16"/>
-                <w:szCs w:val="16"/>
+                <w:sz w:val="18"/>
+                <w:szCs w:val="18"/>
+                <w:lang w:val="en-US"/>
+              </w:rPr>
+            </w:pPr>
+            <w:r>
+              <w:rPr>
+                <w:rFonts w:ascii="Lato" w:hAnsi="Lato" w:cs="Lato"/>
+                <w:sz w:val="18"/>
+                <w:szCs w:val="18"/>
+                <w:lang w:val="en-US"/>
+              </w:rPr>
+              <w:t>Worked on relational database with SQL Server - maintaining, fixing and writing new queries,</w:t>
+            </w:r>
+            <w:r>
+              <w:rPr>
+                <w:rFonts w:ascii="Lato" w:hAnsi="Lato" w:cs="Lato"/>
+                <w:sz w:val="18"/>
+                <w:szCs w:val="18"/>
                 <w:lang w:val="en-US"/>
               </w:rPr>
               <w:br/>
-            </w:r>
-            <w:r>
-              <w:rPr>
-                <w:rFonts w:ascii="Lato" w:hAnsi="Lato" w:cs="Lato"/>
-                <w:sz w:val="16"/>
-                <w:szCs w:val="16"/>
-                <w:lang w:val="en-US"/>
-              </w:rPr>
               <w:t>columns, tables and stored procedures.</w:t>
             </w:r>
           </w:p>
@@ -3595,26 +2510,35 @@
               <w:ind w:left="731" w:hanging="218"/>
               <w:rPr>
                 <w:rFonts w:ascii="Lato" w:hAnsi="Lato" w:cs="Lato"/>
-                <w:sz w:val="16"/>
-                <w:szCs w:val="16"/>
-                <w:lang w:val="en-US"/>
-              </w:rPr>
-            </w:pPr>
-            <w:r>
-              <w:rPr>
-                <w:rFonts w:ascii="Lato" w:hAnsi="Lato" w:cs="Lato"/>
-                <w:sz w:val="16"/>
-                <w:szCs w:val="16"/>
-                <w:lang w:val="en-US"/>
-              </w:rPr>
-              <w:t xml:space="preserve">Worked on small task using Jira, source control with SourceTree and </w:t>
+                <w:sz w:val="18"/>
+                <w:szCs w:val="18"/>
+                <w:lang w:val="en-US"/>
+              </w:rPr>
+            </w:pPr>
+            <w:r>
+              <w:rPr>
+                <w:rFonts w:ascii="Lato" w:hAnsi="Lato" w:cs="Lato"/>
+                <w:sz w:val="18"/>
+                <w:szCs w:val="18"/>
+                <w:lang w:val="en-US"/>
+              </w:rPr>
+              <w:t>Worked on tasks using Jira (Agile method), source control with SourceTree and</w:t>
+            </w:r>
+            <w:r>
+              <w:rPr>
+                <w:rFonts w:ascii="Lato" w:hAnsi="Lato" w:cs="Lato"/>
+                <w:sz w:val="18"/>
+                <w:szCs w:val="18"/>
+                <w:lang w:val="en-US"/>
+              </w:rPr>
+              <w:t xml:space="preserve"> </w:t>
             </w:r>
             <w:proofErr w:type="spellStart"/>
             <w:r>
               <w:rPr>
                 <w:rFonts w:ascii="Lato" w:hAnsi="Lato" w:cs="Lato"/>
-                <w:sz w:val="16"/>
-                <w:szCs w:val="16"/>
+                <w:sz w:val="18"/>
+                <w:szCs w:val="18"/>
                 <w:lang w:val="en-US"/>
               </w:rPr>
               <w:t>BitBucket</w:t>
@@ -3623,15 +2547,13 @@
             <w:r>
               <w:rPr>
                 <w:rFonts w:ascii="Lato" w:hAnsi="Lato" w:cs="Lato"/>
-                <w:sz w:val="16"/>
-                <w:szCs w:val="16"/>
+                <w:sz w:val="18"/>
+                <w:szCs w:val="18"/>
                 <w:lang w:val="en-US"/>
               </w:rPr>
               <w:t>.</w:t>
             </w:r>
           </w:p>
-          <w:bookmarkStart w:id="0" w:name="_GoBack"/>
-          <w:bookmarkEnd w:id="0"/>
           <w:p>
             <w:pPr>
               <w:rPr>
@@ -3723,16 +2645,16 @@
               <w:ind w:left="447"/>
               <w:rPr>
                 <w:rFonts w:ascii="Lato" w:hAnsi="Lato" w:cs="Lato"/>
-                <w:sz w:val="18"/>
-                <w:szCs w:val="18"/>
-                <w:lang w:val="en-US"/>
-              </w:rPr>
-            </w:pPr>
-            <w:r>
-              <w:rPr>
-                <w:rFonts w:ascii="Lato" w:hAnsi="Lato" w:cs="Lato"/>
-                <w:sz w:val="18"/>
-                <w:szCs w:val="18"/>
+                <w:sz w:val="20"/>
+                <w:szCs w:val="20"/>
+                <w:lang w:val="en-US"/>
+              </w:rPr>
+            </w:pPr>
+            <w:r>
+              <w:rPr>
+                <w:rFonts w:ascii="Lato" w:hAnsi="Lato" w:cs="Lato"/>
+                <w:sz w:val="20"/>
+                <w:szCs w:val="20"/>
                 <w:lang w:val="en-US"/>
               </w:rPr>
               <w:t xml:space="preserve">Security Alarm Risk Analyst, </w:t>
@@ -3741,8 +2663,8 @@
             <w:r>
               <w:rPr>
                 <w:rFonts w:ascii="Lato" w:hAnsi="Lato" w:cs="Lato"/>
-                <w:sz w:val="18"/>
-                <w:szCs w:val="18"/>
+                <w:sz w:val="20"/>
+                <w:szCs w:val="20"/>
                 <w:lang w:val="en-US"/>
               </w:rPr>
               <w:t>Amishav</w:t>
@@ -3751,8 +2673,8 @@
             <w:r>
               <w:rPr>
                 <w:rFonts w:ascii="Lato" w:hAnsi="Lato" w:cs="Lato"/>
-                <w:sz w:val="18"/>
-                <w:szCs w:val="18"/>
+                <w:sz w:val="20"/>
+                <w:szCs w:val="20"/>
                 <w:lang w:val="en-US"/>
               </w:rPr>
               <w:t xml:space="preserve"> Ltd., Tel Aviv</w:t>
@@ -3764,8 +2686,8 @@
               <w:rPr>
                 <w:rFonts w:ascii="Lato" w:hAnsi="Lato" w:cs="Lato"/>
                 <w:color w:val="2E74B5" w:themeColor="accent5" w:themeShade="BF"/>
-                <w:sz w:val="16"/>
-                <w:szCs w:val="16"/>
+                <w:sz w:val="18"/>
+                <w:szCs w:val="18"/>
                 <w:lang w:val="en-US"/>
               </w:rPr>
             </w:pPr>
@@ -3773,8 +2695,8 @@
               <w:rPr>
                 <w:rFonts w:ascii="Lato" w:hAnsi="Lato" w:cs="Lato"/>
                 <w:color w:val="2E74B5" w:themeColor="accent5" w:themeShade="BF"/>
-                <w:sz w:val="16"/>
-                <w:szCs w:val="16"/>
+                <w:sz w:val="18"/>
+                <w:szCs w:val="18"/>
                 <w:lang w:val="en-US"/>
               </w:rPr>
               <w:t>2016 – 2018</w:t>
@@ -3786,8 +2708,8 @@
               <w:rPr>
                 <w:rFonts w:ascii="Lato" w:hAnsi="Lato" w:cs="Lato"/>
                 <w:color w:val="2E74B5" w:themeColor="accent5" w:themeShade="BF"/>
-                <w:sz w:val="18"/>
-                <w:szCs w:val="18"/>
+                <w:sz w:val="20"/>
+                <w:szCs w:val="20"/>
                 <w:lang w:val="en-US"/>
               </w:rPr>
             </w:pPr>
@@ -3797,8 +2719,8 @@
               <w:ind w:left="447"/>
               <w:rPr>
                 <w:rFonts w:ascii="Lato" w:hAnsi="Lato" w:cs="Lato"/>
-                <w:sz w:val="18"/>
-                <w:szCs w:val="18"/>
+                <w:sz w:val="20"/>
+                <w:szCs w:val="20"/>
                 <w:lang w:val="en-US"/>
               </w:rPr>
             </w:pPr>
@@ -3806,8 +2728,8 @@
               <w:rPr>
                 <w:rFonts w:ascii="Lato" w:hAnsi="Lato" w:cs="Lato"/>
                 <w:noProof/>
-                <w:sz w:val="18"/>
-                <w:szCs w:val="18"/>
+                <w:sz w:val="20"/>
+                <w:szCs w:val="20"/>
                 <w:lang w:val="en-US"/>
               </w:rPr>
               <mc:AlternateContent>
@@ -3881,8 +2803,8 @@
                 <w:rFonts w:ascii="Lato" w:hAnsi="Lato" w:cs="Lato"/>
                 <w:noProof/>
                 <w:color w:val="2E74B5" w:themeColor="accent5" w:themeShade="BF"/>
-                <w:sz w:val="16"/>
-                <w:szCs w:val="16"/>
+                <w:sz w:val="18"/>
+                <w:szCs w:val="18"/>
                 <w:lang w:val="en-US"/>
               </w:rPr>
               <w:drawing>
@@ -3909,7 +2831,7 @@
                           <pic:cNvPicPr/>
                         </pic:nvPicPr>
                         <pic:blipFill>
-                          <a:blip r:embed="rId35" cstate="screen">
+                          <a:blip r:embed="rId32" cstate="screen">
                             <a:extLst>
                               <a:ext uri="{28A0092B-C50C-407E-A947-70E740481C1C}">
                                 <a14:useLocalDpi xmlns:a14="http://schemas.microsoft.com/office/drawing/2010/main"/>
@@ -3938,18 +2860,29 @@
             <w:r>
               <w:rPr>
                 <w:rFonts w:ascii="Lato" w:hAnsi="Lato" w:cs="Lato"/>
-                <w:sz w:val="18"/>
-                <w:szCs w:val="18"/>
-                <w:lang w:val="en-US"/>
-              </w:rPr>
-              <w:t xml:space="preserve">Landline and Internet Networks Tech Support Representative, </w:t>
-            </w:r>
+                <w:sz w:val="20"/>
+                <w:szCs w:val="20"/>
+                <w:lang w:val="en-US"/>
+              </w:rPr>
+              <w:t>Landline and Internet Networks Tech Support Representative,</w:t>
+            </w:r>
+          </w:p>
+          <w:p>
+            <w:pPr>
+              <w:ind w:left="447"/>
+              <w:rPr>
+                <w:rFonts w:ascii="Lato" w:hAnsi="Lato" w:cs="Lato"/>
+                <w:sz w:val="20"/>
+                <w:szCs w:val="20"/>
+                <w:lang w:val="en-US"/>
+              </w:rPr>
+            </w:pPr>
             <w:proofErr w:type="spellStart"/>
             <w:r>
               <w:rPr>
                 <w:rFonts w:ascii="Lato" w:hAnsi="Lato" w:cs="Lato"/>
-                <w:sz w:val="18"/>
-                <w:szCs w:val="18"/>
+                <w:sz w:val="20"/>
+                <w:szCs w:val="20"/>
                 <w:lang w:val="en-US"/>
               </w:rPr>
               <w:t>Bezeq</w:t>
@@ -3958,8 +2891,8 @@
             <w:r>
               <w:rPr>
                 <w:rFonts w:ascii="Lato" w:hAnsi="Lato" w:cs="Lato"/>
-                <w:sz w:val="18"/>
-                <w:szCs w:val="18"/>
+                <w:sz w:val="20"/>
+                <w:szCs w:val="20"/>
                 <w:lang w:val="en-US"/>
               </w:rPr>
               <w:t xml:space="preserve"> Telecommunications, Tel Aviv</w:t>
@@ -3971,8 +2904,8 @@
               <w:rPr>
                 <w:rFonts w:ascii="Lato" w:hAnsi="Lato" w:cs="Lato"/>
                 <w:color w:val="2E74B5" w:themeColor="accent5" w:themeShade="BF"/>
-                <w:sz w:val="16"/>
-                <w:szCs w:val="16"/>
+                <w:sz w:val="18"/>
+                <w:szCs w:val="18"/>
                 <w:lang w:val="en-US"/>
               </w:rPr>
             </w:pPr>
@@ -3980,8 +2913,8 @@
               <w:rPr>
                 <w:rFonts w:ascii="Lato" w:hAnsi="Lato" w:cs="Lato"/>
                 <w:color w:val="2E74B5" w:themeColor="accent5" w:themeShade="BF"/>
-                <w:sz w:val="16"/>
-                <w:szCs w:val="16"/>
+                <w:sz w:val="18"/>
+                <w:szCs w:val="18"/>
                 <w:lang w:val="en-US"/>
               </w:rPr>
               <w:t>2014 – 2015</w:t>
@@ -3997,16 +2930,16 @@
               <w:ind w:left="733" w:hanging="218"/>
               <w:rPr>
                 <w:rFonts w:ascii="Lato" w:hAnsi="Lato" w:cs="Lato"/>
-                <w:sz w:val="16"/>
-                <w:szCs w:val="16"/>
-                <w:lang w:val="en-US"/>
-              </w:rPr>
-            </w:pPr>
-            <w:r>
-              <w:rPr>
-                <w:rFonts w:ascii="Lato" w:hAnsi="Lato" w:cs="Lato"/>
-                <w:sz w:val="16"/>
-                <w:szCs w:val="16"/>
+                <w:sz w:val="18"/>
+                <w:szCs w:val="18"/>
+                <w:lang w:val="en-US"/>
+              </w:rPr>
+            </w:pPr>
+            <w:r>
+              <w:rPr>
+                <w:rFonts w:ascii="Lato" w:hAnsi="Lato" w:cs="Lato"/>
+                <w:sz w:val="18"/>
+                <w:szCs w:val="18"/>
                 <w:lang w:val="en-US"/>
               </w:rPr>
               <w:t>Employee of the quarter.</w:t>
@@ -4027,7 +2960,7 @@
         </w:tc>
         <w:tc>
           <w:tcPr>
-            <w:tcW w:w="2551" w:type="dxa"/>
+            <w:tcW w:w="2967" w:type="dxa"/>
             <w:vMerge/>
           </w:tcPr>
           <w:p>
@@ -4046,8 +2979,7 @@
         </w:trPr>
         <w:tc>
           <w:tcPr>
-            <w:tcW w:w="8916" w:type="dxa"/>
-            <w:gridSpan w:val="5"/>
+            <w:tcW w:w="8500" w:type="dxa"/>
           </w:tcPr>
           <w:p>
             <w:pPr>
@@ -4093,13 +3025,13 @@
                           <pic:cNvPicPr/>
                         </pic:nvPicPr>
                         <pic:blipFill>
-                          <a:blip r:embed="rId36" cstate="screen">
+                          <a:blip r:embed="rId33" cstate="screen">
                             <a:extLst>
                               <a:ext uri="{28A0092B-C50C-407E-A947-70E740481C1C}">
                                 <a14:useLocalDpi xmlns:a14="http://schemas.microsoft.com/office/drawing/2010/main"/>
                               </a:ext>
                               <a:ext uri="{96DAC541-7B7A-43D3-8B79-37D633B846F1}">
-                                <asvg:svgBlip xmlns:asvg="http://schemas.microsoft.com/office/drawing/2016/SVG/main" r:embed="rId37"/>
+                                <asvg:svgBlip xmlns:asvg="http://schemas.microsoft.com/office/drawing/2016/SVG/main" r:embed="rId34"/>
                               </a:ext>
                             </a:extLst>
                           </a:blip>
@@ -4143,8 +3075,8 @@
               <w:ind w:left="164"/>
               <w:rPr>
                 <w:rFonts w:ascii="Lato" w:hAnsi="Lato" w:cs="Lato"/>
-                <w:sz w:val="18"/>
-                <w:szCs w:val="18"/>
+                <w:sz w:val="20"/>
+                <w:szCs w:val="20"/>
                 <w:lang w:val="en-US"/>
               </w:rPr>
             </w:pPr>
@@ -4152,8 +3084,8 @@
               <w:rPr>
                 <w:rFonts w:ascii="Lato" w:hAnsi="Lato" w:cs="Lato"/>
                 <w:noProof/>
-                <w:sz w:val="18"/>
-                <w:szCs w:val="18"/>
+                <w:sz w:val="20"/>
+                <w:szCs w:val="20"/>
                 <w:lang w:val="en-US"/>
               </w:rPr>
               <mc:AlternateContent>
@@ -4225,8 +3157,8 @@
             <w:r>
               <w:rPr>
                 <w:rFonts w:ascii="Lato" w:hAnsi="Lato" w:cs="Lato"/>
-                <w:sz w:val="18"/>
-                <w:szCs w:val="18"/>
+                <w:sz w:val="20"/>
+                <w:szCs w:val="20"/>
                 <w:lang w:val="en-US"/>
               </w:rPr>
               <w:t>Memory Game – Android App</w:t>
@@ -4237,16 +3169,16 @@
               <w:ind w:left="164"/>
               <w:rPr>
                 <w:rFonts w:ascii="Lato" w:hAnsi="Lato" w:cs="Lato"/>
-                <w:sz w:val="16"/>
-                <w:szCs w:val="16"/>
-                <w:lang w:val="en-US"/>
-              </w:rPr>
-            </w:pPr>
-            <w:r>
-              <w:rPr>
-                <w:rFonts w:ascii="Lato" w:hAnsi="Lato" w:cs="Lato"/>
-                <w:sz w:val="16"/>
-                <w:szCs w:val="16"/>
+                <w:sz w:val="18"/>
+                <w:szCs w:val="18"/>
+                <w:lang w:val="en-US"/>
+              </w:rPr>
+            </w:pPr>
+            <w:r>
+              <w:rPr>
+                <w:rFonts w:ascii="Lato" w:hAnsi="Lato" w:cs="Lato"/>
+                <w:sz w:val="18"/>
+                <w:szCs w:val="18"/>
                 <w:lang w:val="en-US"/>
               </w:rPr>
               <w:t>Small memory game app</w:t>
@@ -4258,18 +3190,18 @@
               <w:ind w:left="164"/>
               <w:rPr>
                 <w:rFonts w:ascii="Lato" w:hAnsi="Lato" w:cs="Lato"/>
-                <w:sz w:val="16"/>
-                <w:szCs w:val="16"/>
-                <w:lang w:val="en-US"/>
-              </w:rPr>
-            </w:pPr>
-            <w:hyperlink r:id="rId38" w:history="1">
+                <w:sz w:val="18"/>
+                <w:szCs w:val="18"/>
+                <w:lang w:val="en-US"/>
+              </w:rPr>
+            </w:pPr>
+            <w:hyperlink r:id="rId35" w:history="1">
               <w:r>
                 <w:rPr>
                   <w:rStyle w:val="Hyperlink"/>
                   <w:rFonts w:ascii="Lato" w:hAnsi="Lato" w:cs="Lato"/>
-                  <w:sz w:val="16"/>
-                  <w:szCs w:val="16"/>
+                  <w:sz w:val="18"/>
+                  <w:szCs w:val="18"/>
                   <w:lang w:val="en-US"/>
                 </w:rPr>
                 <w:t>https://github.com/lrotberg/Memory_Game_App</w:t>
@@ -4281,8 +3213,8 @@
               <w:ind w:left="164"/>
               <w:rPr>
                 <w:rFonts w:ascii="Lato" w:hAnsi="Lato" w:cs="Lato"/>
-                <w:sz w:val="18"/>
-                <w:szCs w:val="18"/>
+                <w:sz w:val="20"/>
+                <w:szCs w:val="20"/>
                 <w:lang w:val="en-US"/>
               </w:rPr>
             </w:pPr>
@@ -4290,8 +3222,8 @@
               <w:rPr>
                 <w:rFonts w:ascii="Lato" w:hAnsi="Lato" w:cs="Lato"/>
                 <w:noProof/>
-                <w:sz w:val="18"/>
-                <w:szCs w:val="18"/>
+                <w:sz w:val="20"/>
+                <w:szCs w:val="20"/>
                 <w:lang w:val="en-US"/>
               </w:rPr>
               <mc:AlternateContent>
@@ -4364,8 +3296,8 @@
             <w:r>
               <w:rPr>
                 <w:rFonts w:ascii="Lato" w:hAnsi="Lato" w:cs="Lato"/>
-                <w:sz w:val="18"/>
-                <w:szCs w:val="18"/>
+                <w:sz w:val="20"/>
+                <w:szCs w:val="20"/>
                 <w:lang w:val="en-US"/>
               </w:rPr>
               <w:t>Afeka</w:t>
@@ -4374,8 +3306,8 @@
             <w:r>
               <w:rPr>
                 <w:rFonts w:ascii="Lato" w:hAnsi="Lato" w:cs="Lato"/>
-                <w:sz w:val="18"/>
-                <w:szCs w:val="18"/>
+                <w:sz w:val="20"/>
+                <w:szCs w:val="20"/>
                 <w:lang w:val="en-US"/>
               </w:rPr>
               <w:t xml:space="preserve"> Kickstart</w:t>
@@ -4386,16 +3318,16 @@
               <w:ind w:left="164"/>
               <w:rPr>
                 <w:rFonts w:ascii="Lato" w:hAnsi="Lato" w:cs="Lato"/>
-                <w:sz w:val="16"/>
-                <w:szCs w:val="16"/>
-                <w:lang w:val="en-US"/>
-              </w:rPr>
-            </w:pPr>
-            <w:r>
-              <w:rPr>
-                <w:rFonts w:ascii="Lato" w:hAnsi="Lato" w:cs="Lato"/>
-                <w:sz w:val="16"/>
-                <w:szCs w:val="16"/>
+                <w:sz w:val="18"/>
+                <w:szCs w:val="18"/>
+                <w:lang w:val="en-US"/>
+              </w:rPr>
+            </w:pPr>
+            <w:r>
+              <w:rPr>
+                <w:rFonts w:ascii="Lato" w:hAnsi="Lato" w:cs="Lato"/>
+                <w:sz w:val="18"/>
+                <w:szCs w:val="18"/>
                 <w:lang w:val="en-US"/>
               </w:rPr>
               <w:t>Web Tech course final project - Kickstarter clone</w:t>
@@ -4406,18 +3338,18 @@
               <w:ind w:left="164"/>
               <w:rPr>
                 <w:rFonts w:ascii="Lato" w:hAnsi="Lato" w:cs="Lato"/>
-                <w:sz w:val="16"/>
-                <w:szCs w:val="16"/>
-                <w:lang w:val="en-US"/>
-              </w:rPr>
-            </w:pPr>
-            <w:hyperlink r:id="rId39" w:history="1">
+                <w:sz w:val="18"/>
+                <w:szCs w:val="18"/>
+                <w:lang w:val="en-US"/>
+              </w:rPr>
+            </w:pPr>
+            <w:hyperlink r:id="rId36" w:history="1">
               <w:r>
                 <w:rPr>
                   <w:rStyle w:val="Hyperlink"/>
                   <w:rFonts w:ascii="Lato" w:hAnsi="Lato" w:cs="Lato"/>
-                  <w:sz w:val="16"/>
-                  <w:szCs w:val="16"/>
+                  <w:sz w:val="18"/>
+                  <w:szCs w:val="18"/>
                   <w:lang w:val="en-US"/>
                 </w:rPr>
                 <w:t>https://github.com/lrotberg/AfekaKickstart</w:t>
@@ -4439,7 +3371,7 @@
         </w:tc>
         <w:tc>
           <w:tcPr>
-            <w:tcW w:w="2551" w:type="dxa"/>
+            <w:tcW w:w="2967" w:type="dxa"/>
             <w:vMerge/>
           </w:tcPr>
           <w:p>
@@ -4458,8 +3390,7 @@
         </w:trPr>
         <w:tc>
           <w:tcPr>
-            <w:tcW w:w="8916" w:type="dxa"/>
-            <w:gridSpan w:val="5"/>
+            <w:tcW w:w="8500" w:type="dxa"/>
           </w:tcPr>
           <w:p>
             <w:pPr>
@@ -4505,13 +3436,13 @@
                           <pic:cNvPicPr/>
                         </pic:nvPicPr>
                         <pic:blipFill>
-                          <a:blip r:embed="rId40" cstate="screen">
+                          <a:blip r:embed="rId37" cstate="screen">
                             <a:extLst>
                               <a:ext uri="{28A0092B-C50C-407E-A947-70E740481C1C}">
                                 <a14:useLocalDpi xmlns:a14="http://schemas.microsoft.com/office/drawing/2010/main"/>
                               </a:ext>
                               <a:ext uri="{96DAC541-7B7A-43D3-8B79-37D633B846F1}">
-                                <asvg:svgBlip xmlns:asvg="http://schemas.microsoft.com/office/drawing/2016/SVG/main" r:embed="rId41"/>
+                                <asvg:svgBlip xmlns:asvg="http://schemas.microsoft.com/office/drawing/2016/SVG/main" r:embed="rId38"/>
                               </a:ext>
                             </a:extLst>
                           </a:blip>
@@ -4555,8 +3486,8 @@
               <w:ind w:left="159"/>
               <w:rPr>
                 <w:rFonts w:ascii="Lato" w:hAnsi="Lato" w:cs="Lato"/>
-                <w:sz w:val="18"/>
-                <w:szCs w:val="18"/>
+                <w:sz w:val="20"/>
+                <w:szCs w:val="20"/>
                 <w:lang w:val="en-US"/>
               </w:rPr>
             </w:pPr>
@@ -4564,8 +3495,8 @@
               <w:rPr>
                 <w:rFonts w:ascii="Lato" w:hAnsi="Lato" w:cs="Lato"/>
                 <w:noProof/>
-                <w:sz w:val="18"/>
-                <w:szCs w:val="18"/>
+                <w:sz w:val="20"/>
+                <w:szCs w:val="20"/>
                 <w:lang w:val="en-US"/>
               </w:rPr>
               <mc:AlternateContent>
@@ -4637,8 +3568,8 @@
             <w:r>
               <w:rPr>
                 <w:rFonts w:ascii="Lato" w:hAnsi="Lato" w:cs="Lato"/>
-                <w:sz w:val="18"/>
-                <w:szCs w:val="18"/>
+                <w:sz w:val="20"/>
+                <w:szCs w:val="20"/>
                 <w:lang w:val="en-US"/>
               </w:rPr>
               <w:t xml:space="preserve">Emergency Medical Team Leader, </w:t>
@@ -4647,8 +3578,8 @@
             <w:r>
               <w:rPr>
                 <w:rFonts w:ascii="Lato" w:hAnsi="Lato" w:cs="Lato"/>
-                <w:sz w:val="18"/>
-                <w:szCs w:val="18"/>
+                <w:sz w:val="20"/>
+                <w:szCs w:val="20"/>
                 <w:lang w:val="en-US"/>
               </w:rPr>
               <w:t>Gallili</w:t>
@@ -4657,8 +3588,8 @@
             <w:r>
               <w:rPr>
                 <w:rFonts w:ascii="Lato" w:hAnsi="Lato" w:cs="Lato"/>
-                <w:sz w:val="18"/>
-                <w:szCs w:val="18"/>
+                <w:sz w:val="20"/>
+                <w:szCs w:val="20"/>
                 <w:lang w:val="en-US"/>
               </w:rPr>
               <w:t xml:space="preserve"> Division HQ - Camp </w:t>
@@ -4667,8 +3598,8 @@
             <w:r>
               <w:rPr>
                 <w:rFonts w:ascii="Lato" w:hAnsi="Lato" w:cs="Lato"/>
-                <w:sz w:val="18"/>
-                <w:szCs w:val="18"/>
+                <w:sz w:val="20"/>
+                <w:szCs w:val="20"/>
                 <w:lang w:val="en-US"/>
               </w:rPr>
               <w:t>Biranit</w:t>
@@ -4681,8 +3612,8 @@
               <w:rPr>
                 <w:rFonts w:ascii="Lato" w:hAnsi="Lato" w:cs="Lato"/>
                 <w:color w:val="2E74B5" w:themeColor="accent5" w:themeShade="BF"/>
-                <w:sz w:val="16"/>
-                <w:szCs w:val="16"/>
+                <w:sz w:val="18"/>
+                <w:szCs w:val="18"/>
                 <w:lang w:val="en-US"/>
               </w:rPr>
             </w:pPr>
@@ -4690,8 +3621,8 @@
               <w:rPr>
                 <w:rFonts w:ascii="Lato" w:hAnsi="Lato" w:cs="Lato"/>
                 <w:color w:val="2E74B5" w:themeColor="accent5" w:themeShade="BF"/>
-                <w:sz w:val="16"/>
-                <w:szCs w:val="16"/>
+                <w:sz w:val="18"/>
+                <w:szCs w:val="18"/>
                 <w:lang w:val="en-US"/>
               </w:rPr>
               <w:t>2008 – 2011</w:t>
@@ -4707,19 +3638,19 @@
               <w:ind w:left="584" w:hanging="219"/>
               <w:rPr>
                 <w:rFonts w:ascii="Lato" w:hAnsi="Lato" w:cs="Lato"/>
-                <w:sz w:val="16"/>
-                <w:szCs w:val="16"/>
-                <w:lang w:val="en-US"/>
-              </w:rPr>
-            </w:pPr>
-            <w:r>
-              <w:rPr>
-                <w:rFonts w:ascii="Lato" w:hAnsi="Lato" w:cs="Lato"/>
-                <w:sz w:val="16"/>
-                <w:szCs w:val="16"/>
-                <w:lang w:val="en-US"/>
-              </w:rPr>
-              <w:t>Class II E.M.T – Combat Medic.</w:t>
+                <w:sz w:val="18"/>
+                <w:szCs w:val="18"/>
+                <w:lang w:val="en-US"/>
+              </w:rPr>
+            </w:pPr>
+            <w:r>
+              <w:rPr>
+                <w:rFonts w:ascii="Lato" w:hAnsi="Lato" w:cs="Lato"/>
+                <w:sz w:val="18"/>
+                <w:szCs w:val="18"/>
+                <w:lang w:val="en-US"/>
+              </w:rPr>
+              <w:t>Emergency Medical Technician(EMT) – Combat Medic.</w:t>
             </w:r>
           </w:p>
           <w:p>
@@ -4732,16 +3663,16 @@
               <w:ind w:left="584" w:hanging="219"/>
               <w:rPr>
                 <w:rFonts w:ascii="Lato" w:hAnsi="Lato" w:cs="Lato"/>
-                <w:sz w:val="16"/>
-                <w:szCs w:val="16"/>
-                <w:lang w:val="en-US"/>
-              </w:rPr>
-            </w:pPr>
-            <w:r>
-              <w:rPr>
-                <w:rFonts w:ascii="Lato" w:hAnsi="Lato" w:cs="Lato"/>
-                <w:sz w:val="16"/>
-                <w:szCs w:val="16"/>
+                <w:sz w:val="18"/>
+                <w:szCs w:val="18"/>
+                <w:lang w:val="en-US"/>
+              </w:rPr>
+            </w:pPr>
+            <w:r>
+              <w:rPr>
+                <w:rFonts w:ascii="Lato" w:hAnsi="Lato" w:cs="Lato"/>
+                <w:sz w:val="18"/>
+                <w:szCs w:val="18"/>
                 <w:lang w:val="en-US"/>
               </w:rPr>
               <w:t>Full service with an honorable discharge at the rank of Staff Sergeant (SSG).</w:t>
@@ -4762,7 +3693,7 @@
         </w:tc>
         <w:tc>
           <w:tcPr>
-            <w:tcW w:w="2551" w:type="dxa"/>
+            <w:tcW w:w="2967" w:type="dxa"/>
             <w:vMerge/>
           </w:tcPr>
           <w:p>
@@ -4781,8 +3712,7 @@
         </w:trPr>
         <w:tc>
           <w:tcPr>
-            <w:tcW w:w="8916" w:type="dxa"/>
-            <w:gridSpan w:val="5"/>
+            <w:tcW w:w="8500" w:type="dxa"/>
           </w:tcPr>
           <w:p>
             <w:pPr>
@@ -4828,13 +3758,13 @@
                           <pic:cNvPicPr/>
                         </pic:nvPicPr>
                         <pic:blipFill>
-                          <a:blip r:embed="rId42" cstate="screen">
+                          <a:blip r:embed="rId39" cstate="screen">
                             <a:extLst>
                               <a:ext uri="{28A0092B-C50C-407E-A947-70E740481C1C}">
                                 <a14:useLocalDpi xmlns:a14="http://schemas.microsoft.com/office/drawing/2010/main"/>
                               </a:ext>
                               <a:ext uri="{96DAC541-7B7A-43D3-8B79-37D633B846F1}">
-                                <asvg:svgBlip xmlns:asvg="http://schemas.microsoft.com/office/drawing/2016/SVG/main" r:embed="rId43"/>
+                                <asvg:svgBlip xmlns:asvg="http://schemas.microsoft.com/office/drawing/2016/SVG/main" r:embed="rId40"/>
                               </a:ext>
                             </a:extLst>
                           </a:blip>
@@ -4878,8 +3808,8 @@
               <w:ind w:left="159"/>
               <w:rPr>
                 <w:rFonts w:ascii="Lato" w:hAnsi="Lato" w:cs="Lato"/>
-                <w:sz w:val="16"/>
-                <w:szCs w:val="16"/>
+                <w:sz w:val="18"/>
+                <w:szCs w:val="18"/>
                 <w:lang w:val="en-US"/>
               </w:rPr>
             </w:pPr>
@@ -4887,8 +3817,8 @@
               <w:rPr>
                 <w:rFonts w:ascii="Lato" w:hAnsi="Lato" w:cs="Lato"/>
                 <w:noProof/>
-                <w:sz w:val="18"/>
-                <w:szCs w:val="18"/>
+                <w:sz w:val="20"/>
+                <w:szCs w:val="20"/>
                 <w:lang w:val="en-US"/>
               </w:rPr>
               <mc:AlternateContent>
@@ -4960,18 +3890,36 @@
             <w:r>
               <w:rPr>
                 <w:rFonts w:ascii="Lato" w:hAnsi="Lato" w:cs="Lato"/>
-                <w:sz w:val="16"/>
-                <w:szCs w:val="16"/>
-                <w:lang w:val="en-US"/>
-              </w:rPr>
-              <w:t xml:space="preserve">MDA – Class I E.M.T, </w:t>
+                <w:sz w:val="18"/>
+                <w:szCs w:val="18"/>
+                <w:lang w:val="en-US"/>
+              </w:rPr>
+              <w:t xml:space="preserve">MDA – </w:t>
+            </w:r>
+            <w:r>
+              <w:rPr>
+                <w:rFonts w:ascii="Lato" w:hAnsi="Lato" w:cs="Lato"/>
+                <w:sz w:val="18"/>
+                <w:szCs w:val="18"/>
+                <w:lang w:val="en-US"/>
+              </w:rPr>
+              <w:t>Emergency Medical Responder(EMR)</w:t>
+            </w:r>
+            <w:r>
+              <w:rPr>
+                <w:rFonts w:ascii="Lato" w:hAnsi="Lato" w:cs="Lato"/>
+                <w:sz w:val="18"/>
+                <w:szCs w:val="18"/>
+                <w:lang w:val="en-US"/>
+              </w:rPr>
+              <w:t xml:space="preserve">, </w:t>
             </w:r>
             <w:proofErr w:type="spellStart"/>
             <w:r>
               <w:rPr>
                 <w:rFonts w:ascii="Lato" w:hAnsi="Lato" w:cs="Lato"/>
-                <w:sz w:val="16"/>
-                <w:szCs w:val="16"/>
+                <w:sz w:val="18"/>
+                <w:szCs w:val="18"/>
                 <w:lang w:val="en-US"/>
               </w:rPr>
               <w:t>Qiryat</w:t>
@@ -4980,8 +3928,8 @@
             <w:r>
               <w:rPr>
                 <w:rFonts w:ascii="Lato" w:hAnsi="Lato" w:cs="Lato"/>
-                <w:sz w:val="16"/>
-                <w:szCs w:val="16"/>
+                <w:sz w:val="18"/>
+                <w:szCs w:val="18"/>
                 <w:lang w:val="en-US"/>
               </w:rPr>
               <w:t xml:space="preserve"> </w:t>
@@ -4990,8 +3938,8 @@
             <w:r>
               <w:rPr>
                 <w:rFonts w:ascii="Lato" w:hAnsi="Lato" w:cs="Lato"/>
-                <w:sz w:val="16"/>
-                <w:szCs w:val="16"/>
+                <w:sz w:val="18"/>
+                <w:szCs w:val="18"/>
                 <w:lang w:val="en-US"/>
               </w:rPr>
               <w:t>Tivon</w:t>
@@ -5004,8 +3952,8 @@
               <w:rPr>
                 <w:rFonts w:ascii="Lato" w:hAnsi="Lato" w:cs="Lato"/>
                 <w:color w:val="2E74B5" w:themeColor="accent5" w:themeShade="BF"/>
-                <w:sz w:val="16"/>
-                <w:szCs w:val="16"/>
+                <w:sz w:val="18"/>
+                <w:szCs w:val="18"/>
                 <w:lang w:val="en-US"/>
               </w:rPr>
             </w:pPr>
@@ -5013,8 +3961,8 @@
               <w:rPr>
                 <w:rFonts w:ascii="Lato" w:hAnsi="Lato" w:cs="Lato"/>
                 <w:color w:val="2E74B5" w:themeColor="accent5" w:themeShade="BF"/>
-                <w:sz w:val="16"/>
-                <w:szCs w:val="16"/>
+                <w:sz w:val="18"/>
+                <w:szCs w:val="18"/>
                 <w:lang w:val="en-US"/>
               </w:rPr>
               <w:t>2006 – 2011</w:t>
@@ -5035,7 +3983,7 @@
         </w:tc>
         <w:tc>
           <w:tcPr>
-            <w:tcW w:w="2551" w:type="dxa"/>
+            <w:tcW w:w="2967" w:type="dxa"/>
             <w:vMerge/>
           </w:tcPr>
           <w:p>
@@ -6196,7 +5144,7 @@
 </file>
 
 <file path=customXml/itemProps1.xml><?xml version="1.0" encoding="utf-8"?>
-<ds:datastoreItem xmlns:ds="http://schemas.openxmlformats.org/officeDocument/2006/customXml" ds:itemID="{BCB8ECC7-FFD6-4133-880A-95B5ABFB4D34}">
+<ds:datastoreItem xmlns:ds="http://schemas.openxmlformats.org/officeDocument/2006/customXml" ds:itemID="{5E6E0B5B-978F-47F2-B054-11860F54BC22}">
   <ds:schemaRefs>
     <ds:schemaRef ds:uri="http://schemas.openxmlformats.org/officeDocument/2006/bibliography"/>
   </ds:schemaRefs>

</xml_diff>